<commit_message>
Week1 Datasstructures and Algorithms completed
</commit_message>
<xml_diff>
--- a/Week1/Week1_DesignPatternsAndPrinciples_HandsOn.docx
+++ b/Week1/Week1_DesignPatternsAndPrinciples_HandsOn.docx
@@ -18,6 +18,24 @@
           <w:bCs/>
           <w:lang w:val="en-US"/>
         </w:rPr>
+        <w:t>1)</w:t>
+      </w:r>
+      <w:r>
+        <w:rPr>
+          <w:rFonts w:ascii="Times New Roman" w:hAnsi="Times New Roman" w:cs="Times New Roman"/>
+          <w:b/>
+          <w:bCs/>
+          <w:lang w:val="en-US"/>
+        </w:rPr>
+        <w:t xml:space="preserve"> </w:t>
+      </w:r>
+      <w:r>
+        <w:rPr>
+          <w:rFonts w:ascii="Times New Roman" w:hAnsi="Times New Roman" w:cs="Times New Roman"/>
+          <w:b/>
+          <w:bCs/>
+          <w:lang w:val="en-US"/>
+        </w:rPr>
         <w:t>Exercise 1: Implementing the Singleton Pattern</w:t>
       </w:r>
     </w:p>
@@ -251,23 +269,7 @@
           <w:rFonts w:ascii="Times New Roman" w:hAnsi="Times New Roman" w:cs="Times New Roman"/>
           <w:lang w:val="en-US"/>
         </w:rPr>
-        <w:t xml:space="preserve">Write </w:t>
-      </w:r>
-      <w:proofErr w:type="gramStart"/>
-      <w:r>
-        <w:rPr>
-          <w:rFonts w:ascii="Times New Roman" w:hAnsi="Times New Roman" w:cs="Times New Roman"/>
-          <w:lang w:val="en-US"/>
-        </w:rPr>
-        <w:t>code</w:t>
-      </w:r>
-      <w:proofErr w:type="gramEnd"/>
-      <w:r>
-        <w:rPr>
-          <w:rFonts w:ascii="Times New Roman" w:hAnsi="Times New Roman" w:cs="Times New Roman"/>
-          <w:lang w:val="en-US"/>
-        </w:rPr>
-        <w:t xml:space="preserve"> to ensure that the Logger class follows the Singleton design pattern.</w:t>
+        <w:t>Write code to ensure that the Logger class follows the Singleton design pattern.</w:t>
       </w:r>
     </w:p>
     <w:p>
@@ -343,6 +345,7 @@
       <w:r>
         <w:rPr>
           <w:rFonts w:ascii="Times New Roman" w:hAnsi="Times New Roman" w:cs="Times New Roman"/>
+          <w:noProof/>
         </w:rPr>
         <w:drawing>
           <wp:inline distT="0" distB="0" distL="0" distR="0" wp14:anchorId="1B42B2E5" wp14:editId="68D5B63C">
@@ -445,16 +448,8 @@
         <w:rPr>
           <w:rFonts w:ascii="Times New Roman" w:hAnsi="Times New Roman" w:cs="Times New Roman"/>
         </w:rPr>
-        <w:t xml:space="preserve">package </w:t>
-      </w:r>
-      <w:proofErr w:type="gramStart"/>
-      <w:r>
-        <w:rPr>
-          <w:rFonts w:ascii="Times New Roman" w:hAnsi="Times New Roman" w:cs="Times New Roman"/>
-        </w:rPr>
-        <w:t>week1;</w:t>
-      </w:r>
-      <w:proofErr w:type="gramEnd"/>
+        <w:t>package week1;</w:t>
+      </w:r>
     </w:p>
     <w:p>
       <w:pPr>
@@ -503,21 +498,7 @@
         <w:rPr>
           <w:rFonts w:ascii="Times New Roman" w:hAnsi="Times New Roman" w:cs="Times New Roman"/>
         </w:rPr>
-        <w:t xml:space="preserve"> = new </w:t>
-      </w:r>
-      <w:proofErr w:type="gramStart"/>
-      <w:r>
-        <w:rPr>
-          <w:rFonts w:ascii="Times New Roman" w:hAnsi="Times New Roman" w:cs="Times New Roman"/>
-        </w:rPr>
-        <w:t>Logger(</w:t>
-      </w:r>
-      <w:proofErr w:type="gramEnd"/>
-      <w:r>
-        <w:rPr>
-          <w:rFonts w:ascii="Times New Roman" w:hAnsi="Times New Roman" w:cs="Times New Roman"/>
-        </w:rPr>
-        <w:t>);//log object</w:t>
+        <w:t xml:space="preserve"> = new Logger();//log object</w:t>
       </w:r>
     </w:p>
     <w:p>
@@ -531,21 +512,7 @@
           <w:rFonts w:ascii="Times New Roman" w:hAnsi="Times New Roman" w:cs="Times New Roman"/>
         </w:rPr>
         <w:tab/>
-        <w:t xml:space="preserve">private </w:t>
-      </w:r>
-      <w:proofErr w:type="gramStart"/>
-      <w:r>
-        <w:rPr>
-          <w:rFonts w:ascii="Times New Roman" w:hAnsi="Times New Roman" w:cs="Times New Roman"/>
-        </w:rPr>
-        <w:t>Logger(</w:t>
-      </w:r>
-      <w:proofErr w:type="gramEnd"/>
-      <w:r>
-        <w:rPr>
-          <w:rFonts w:ascii="Times New Roman" w:hAnsi="Times New Roman" w:cs="Times New Roman"/>
-        </w:rPr>
-        <w:t>) {</w:t>
+        <w:t>private Logger() {</w:t>
       </w:r>
     </w:p>
     <w:p>
@@ -592,16 +559,8 @@
         <w:rPr>
           <w:rFonts w:ascii="Times New Roman" w:hAnsi="Times New Roman" w:cs="Times New Roman"/>
         </w:rPr>
-        <w:t>("Logger Class Called"</w:t>
-      </w:r>
-      <w:proofErr w:type="gramStart"/>
-      <w:r>
-        <w:rPr>
-          <w:rFonts w:ascii="Times New Roman" w:hAnsi="Times New Roman" w:cs="Times New Roman"/>
-        </w:rPr>
-        <w:t>);</w:t>
-      </w:r>
-      <w:proofErr w:type="gramEnd"/>
+        <w:t>("Logger Class Called");</w:t>
+      </w:r>
     </w:p>
     <w:p>
       <w:pPr>
@@ -650,7 +609,6 @@
         <w:t xml:space="preserve">static Logger </w:t>
       </w:r>
       <w:proofErr w:type="spellStart"/>
-      <w:proofErr w:type="gramStart"/>
       <w:r>
         <w:rPr>
           <w:rFonts w:ascii="Times New Roman" w:hAnsi="Times New Roman" w:cs="Times New Roman"/>
@@ -662,14 +620,7 @@
         <w:rPr>
           <w:rFonts w:ascii="Times New Roman" w:hAnsi="Times New Roman" w:cs="Times New Roman"/>
         </w:rPr>
-        <w:t>(</w:t>
-      </w:r>
-      <w:proofErr w:type="gramEnd"/>
-      <w:r>
-        <w:rPr>
-          <w:rFonts w:ascii="Times New Roman" w:hAnsi="Times New Roman" w:cs="Times New Roman"/>
-        </w:rPr>
-        <w:t>) {</w:t>
+        <w:t>() {</w:t>
       </w:r>
     </w:p>
     <w:p>
@@ -692,7 +643,6 @@
         <w:t xml:space="preserve">return </w:t>
       </w:r>
       <w:proofErr w:type="spellStart"/>
-      <w:proofErr w:type="gramStart"/>
       <w:r>
         <w:rPr>
           <w:rFonts w:ascii="Times New Roman" w:hAnsi="Times New Roman" w:cs="Times New Roman"/>
@@ -708,7 +658,6 @@
         </w:rPr>
         <w:t>;</w:t>
       </w:r>
-      <w:proofErr w:type="gramEnd"/>
     </w:p>
     <w:p>
       <w:pPr>
@@ -749,21 +698,7 @@
           <w:rFonts w:ascii="Times New Roman" w:hAnsi="Times New Roman" w:cs="Times New Roman"/>
         </w:rPr>
         <w:tab/>
-        <w:t xml:space="preserve">public void </w:t>
-      </w:r>
-      <w:proofErr w:type="gramStart"/>
-      <w:r>
-        <w:rPr>
-          <w:rFonts w:ascii="Times New Roman" w:hAnsi="Times New Roman" w:cs="Times New Roman"/>
-        </w:rPr>
-        <w:t>log(</w:t>
-      </w:r>
-      <w:proofErr w:type="gramEnd"/>
-      <w:r>
-        <w:rPr>
-          <w:rFonts w:ascii="Times New Roman" w:hAnsi="Times New Roman" w:cs="Times New Roman"/>
-        </w:rPr>
-        <w:t xml:space="preserve">String </w:t>
+        <w:t xml:space="preserve">public void log(String </w:t>
       </w:r>
       <w:proofErr w:type="spellStart"/>
       <w:r>
@@ -834,14 +769,12 @@
         <w:t>msg</w:t>
       </w:r>
       <w:proofErr w:type="spellEnd"/>
-      <w:proofErr w:type="gramStart"/>
       <w:r>
         <w:rPr>
           <w:rFonts w:ascii="Times New Roman" w:hAnsi="Times New Roman" w:cs="Times New Roman"/>
         </w:rPr>
         <w:t>);</w:t>
       </w:r>
-      <w:proofErr w:type="gramEnd"/>
     </w:p>
     <w:p>
       <w:pPr>
@@ -915,16 +848,8 @@
         <w:rPr>
           <w:rFonts w:ascii="Times New Roman" w:hAnsi="Times New Roman" w:cs="Times New Roman"/>
         </w:rPr>
-        <w:t xml:space="preserve">package </w:t>
-      </w:r>
-      <w:proofErr w:type="gramStart"/>
-      <w:r>
-        <w:rPr>
-          <w:rFonts w:ascii="Times New Roman" w:hAnsi="Times New Roman" w:cs="Times New Roman"/>
-        </w:rPr>
-        <w:t>week1;</w:t>
-      </w:r>
-      <w:proofErr w:type="gramEnd"/>
+        <w:t>package week1;</w:t>
+      </w:r>
     </w:p>
     <w:p>
       <w:pPr>
@@ -957,21 +882,7 @@
           <w:rFonts w:ascii="Times New Roman" w:hAnsi="Times New Roman" w:cs="Times New Roman"/>
         </w:rPr>
         <w:tab/>
-        <w:t xml:space="preserve">public static void </w:t>
-      </w:r>
-      <w:proofErr w:type="gramStart"/>
-      <w:r>
-        <w:rPr>
-          <w:rFonts w:ascii="Times New Roman" w:hAnsi="Times New Roman" w:cs="Times New Roman"/>
-        </w:rPr>
-        <w:t>main(String[</w:t>
-      </w:r>
-      <w:proofErr w:type="gramEnd"/>
-      <w:r>
-        <w:rPr>
-          <w:rFonts w:ascii="Times New Roman" w:hAnsi="Times New Roman" w:cs="Times New Roman"/>
-        </w:rPr>
-        <w:t xml:space="preserve">] </w:t>
+        <w:t xml:space="preserve">public static void main(String[] </w:t>
       </w:r>
       <w:proofErr w:type="spellStart"/>
       <w:r>
@@ -1027,16 +938,8 @@
         <w:rPr>
           <w:rFonts w:ascii="Times New Roman" w:hAnsi="Times New Roman" w:cs="Times New Roman"/>
         </w:rPr>
-        <w:t>(</w:t>
-      </w:r>
-      <w:proofErr w:type="gramStart"/>
-      <w:r>
-        <w:rPr>
-          <w:rFonts w:ascii="Times New Roman" w:hAnsi="Times New Roman" w:cs="Times New Roman"/>
-        </w:rPr>
-        <w:t>);</w:t>
-      </w:r>
-      <w:proofErr w:type="gramEnd"/>
+        <w:t>();</w:t>
+      </w:r>
     </w:p>
     <w:p>
       <w:pPr>
@@ -1055,16 +958,8 @@
           <w:rFonts w:ascii="Times New Roman" w:hAnsi="Times New Roman" w:cs="Times New Roman"/>
         </w:rPr>
         <w:tab/>
-        <w:t>log1.log("log1"</w:t>
-      </w:r>
-      <w:proofErr w:type="gramStart"/>
-      <w:r>
-        <w:rPr>
-          <w:rFonts w:ascii="Times New Roman" w:hAnsi="Times New Roman" w:cs="Times New Roman"/>
-        </w:rPr>
-        <w:t>);</w:t>
-      </w:r>
-      <w:proofErr w:type="gramEnd"/>
+        <w:t>log1.log("log1");</w:t>
+      </w:r>
     </w:p>
     <w:p>
       <w:pPr>
@@ -1105,16 +1000,8 @@
         <w:rPr>
           <w:rFonts w:ascii="Times New Roman" w:hAnsi="Times New Roman" w:cs="Times New Roman"/>
         </w:rPr>
-        <w:t>(</w:t>
-      </w:r>
-      <w:proofErr w:type="gramStart"/>
-      <w:r>
-        <w:rPr>
-          <w:rFonts w:ascii="Times New Roman" w:hAnsi="Times New Roman" w:cs="Times New Roman"/>
-        </w:rPr>
-        <w:t>);</w:t>
-      </w:r>
-      <w:proofErr w:type="gramEnd"/>
+        <w:t>();</w:t>
+      </w:r>
     </w:p>
     <w:p>
       <w:pPr>
@@ -1133,16 +1020,8 @@
           <w:rFonts w:ascii="Times New Roman" w:hAnsi="Times New Roman" w:cs="Times New Roman"/>
         </w:rPr>
         <w:tab/>
-        <w:t>log2.log("log2"</w:t>
-      </w:r>
-      <w:proofErr w:type="gramStart"/>
-      <w:r>
-        <w:rPr>
-          <w:rFonts w:ascii="Times New Roman" w:hAnsi="Times New Roman" w:cs="Times New Roman"/>
-        </w:rPr>
-        <w:t>);</w:t>
-      </w:r>
-      <w:proofErr w:type="gramEnd"/>
+        <w:t>log2.log("log2");</w:t>
+      </w:r>
     </w:p>
     <w:p>
       <w:pPr>
@@ -1215,16 +1094,8 @@
         <w:rPr>
           <w:rFonts w:ascii="Times New Roman" w:hAnsi="Times New Roman" w:cs="Times New Roman"/>
         </w:rPr>
-        <w:t>("log1 and log2 Objects are Same"</w:t>
-      </w:r>
-      <w:proofErr w:type="gramStart"/>
-      <w:r>
-        <w:rPr>
-          <w:rFonts w:ascii="Times New Roman" w:hAnsi="Times New Roman" w:cs="Times New Roman"/>
-        </w:rPr>
-        <w:t>);</w:t>
-      </w:r>
-      <w:proofErr w:type="gramEnd"/>
+        <w:t>("log1 and log2 Objects are Same");</w:t>
+      </w:r>
     </w:p>
     <w:p>
       <w:pPr>
@@ -1243,20 +1114,7 @@
           <w:rFonts w:ascii="Times New Roman" w:hAnsi="Times New Roman" w:cs="Times New Roman"/>
         </w:rPr>
         <w:tab/>
-      </w:r>
-      <w:proofErr w:type="gramStart"/>
-      <w:r>
-        <w:rPr>
-          <w:rFonts w:ascii="Times New Roman" w:hAnsi="Times New Roman" w:cs="Times New Roman"/>
-        </w:rPr>
-        <w:t>}else</w:t>
-      </w:r>
-      <w:proofErr w:type="gramEnd"/>
-      <w:r>
-        <w:rPr>
-          <w:rFonts w:ascii="Times New Roman" w:hAnsi="Times New Roman" w:cs="Times New Roman"/>
-        </w:rPr>
-        <w:t xml:space="preserve"> {</w:t>
+        <w:t>}else {</w:t>
       </w:r>
     </w:p>
     <w:p>
@@ -1309,16 +1167,8 @@
         <w:rPr>
           <w:rFonts w:ascii="Times New Roman" w:hAnsi="Times New Roman" w:cs="Times New Roman"/>
         </w:rPr>
-        <w:t>("log1 and log2 Objects are not Same"</w:t>
-      </w:r>
-      <w:proofErr w:type="gramStart"/>
-      <w:r>
-        <w:rPr>
-          <w:rFonts w:ascii="Times New Roman" w:hAnsi="Times New Roman" w:cs="Times New Roman"/>
-        </w:rPr>
-        <w:t>);</w:t>
-      </w:r>
-      <w:proofErr w:type="gramEnd"/>
+        <w:t>("log1 and log2 Objects are not Same");</w:t>
+      </w:r>
     </w:p>
     <w:p>
       <w:pPr>
@@ -1383,7 +1233,6 @@
           <w:u w:val="single"/>
         </w:rPr>
       </w:pPr>
-      <w:proofErr w:type="gramStart"/>
       <w:r>
         <w:rPr>
           <w:rFonts w:ascii="Times New Roman" w:hAnsi="Times New Roman" w:cs="Times New Roman"/>
@@ -1393,7 +1242,6 @@
         </w:rPr>
         <w:t>Output:-</w:t>
       </w:r>
-      <w:proofErr w:type="gramEnd"/>
     </w:p>
     <w:p>
       <w:pPr>
@@ -1547,6 +1395,15 @@
           <w:lang w:val="en-US"/>
         </w:rPr>
         <w:lastRenderedPageBreak/>
+        <w:t xml:space="preserve">2) </w:t>
+      </w:r>
+      <w:r>
+        <w:rPr>
+          <w:rFonts w:ascii="Times New Roman" w:hAnsi="Times New Roman" w:cs="Times New Roman"/>
+          <w:b/>
+          <w:bCs/>
+          <w:lang w:val="en-US"/>
+        </w:rPr>
         <w:t>Exercise 2: Implementing the Factory Method Pattern</w:t>
       </w:r>
     </w:p>
@@ -1856,7 +1713,6 @@
         <w:t xml:space="preserve"> with a method </w:t>
       </w:r>
       <w:proofErr w:type="spellStart"/>
-      <w:proofErr w:type="gramStart"/>
       <w:r>
         <w:rPr>
           <w:rFonts w:ascii="Times New Roman" w:hAnsi="Times New Roman" w:cs="Times New Roman"/>
@@ -1874,17 +1730,7 @@
           <w:bCs/>
           <w:lang w:val="en-US"/>
         </w:rPr>
-        <w:t>(</w:t>
-      </w:r>
-      <w:proofErr w:type="gramEnd"/>
-      <w:r>
-        <w:rPr>
-          <w:rFonts w:ascii="Times New Roman" w:hAnsi="Times New Roman" w:cs="Times New Roman"/>
-          <w:b/>
-          <w:bCs/>
-          <w:lang w:val="en-US"/>
-        </w:rPr>
-        <w:t>)</w:t>
+        <w:t>()</w:t>
       </w:r>
       <w:r>
         <w:rPr>
@@ -1929,7 +1775,6 @@
         <w:t xml:space="preserve"> and implements the </w:t>
       </w:r>
       <w:proofErr w:type="spellStart"/>
-      <w:proofErr w:type="gramStart"/>
       <w:r>
         <w:rPr>
           <w:rFonts w:ascii="Times New Roman" w:hAnsi="Times New Roman" w:cs="Times New Roman"/>
@@ -1947,17 +1792,7 @@
           <w:bCs/>
           <w:lang w:val="en-US"/>
         </w:rPr>
-        <w:t>(</w:t>
-      </w:r>
-      <w:proofErr w:type="gramEnd"/>
-      <w:r>
-        <w:rPr>
-          <w:rFonts w:ascii="Times New Roman" w:hAnsi="Times New Roman" w:cs="Times New Roman"/>
-          <w:b/>
-          <w:bCs/>
-          <w:lang w:val="en-US"/>
-        </w:rPr>
-        <w:t>)</w:t>
+        <w:t>()</w:t>
       </w:r>
       <w:r>
         <w:rPr>
@@ -2051,6 +1886,7 @@
           <w:rFonts w:ascii="Times New Roman" w:hAnsi="Times New Roman" w:cs="Times New Roman"/>
           <w:b/>
           <w:bCs/>
+          <w:noProof/>
           <w:u w:val="single"/>
           <w:lang w:val="en-US"/>
         </w:rPr>
@@ -2155,44 +1991,28 @@
         <w:rPr>
           <w:rFonts w:ascii="Times New Roman" w:hAnsi="Times New Roman" w:cs="Times New Roman"/>
         </w:rPr>
-        <w:t xml:space="preserve">package </w:t>
-      </w:r>
-      <w:proofErr w:type="gramStart"/>
-      <w:r>
-        <w:rPr>
-          <w:rFonts w:ascii="Times New Roman" w:hAnsi="Times New Roman" w:cs="Times New Roman"/>
-        </w:rPr>
-        <w:t>week1;</w:t>
-      </w:r>
-      <w:proofErr w:type="gramEnd"/>
-    </w:p>
-    <w:p>
-      <w:pPr>
-        <w:rPr>
-          <w:rFonts w:ascii="Times New Roman" w:hAnsi="Times New Roman" w:cs="Times New Roman"/>
-        </w:rPr>
-      </w:pPr>
-    </w:p>
-    <w:p>
-      <w:pPr>
-        <w:rPr>
-          <w:rFonts w:ascii="Times New Roman" w:hAnsi="Times New Roman" w:cs="Times New Roman"/>
-        </w:rPr>
-      </w:pPr>
-      <w:r>
-        <w:rPr>
-          <w:rFonts w:ascii="Times New Roman" w:hAnsi="Times New Roman" w:cs="Times New Roman"/>
-        </w:rPr>
-        <w:t xml:space="preserve">public interface </w:t>
-      </w:r>
-      <w:proofErr w:type="gramStart"/>
-      <w:r>
-        <w:rPr>
-          <w:rFonts w:ascii="Times New Roman" w:hAnsi="Times New Roman" w:cs="Times New Roman"/>
-        </w:rPr>
-        <w:t>Document{</w:t>
-      </w:r>
-      <w:proofErr w:type="gramEnd"/>
+        <w:t>package week1;</w:t>
+      </w:r>
+    </w:p>
+    <w:p>
+      <w:pPr>
+        <w:rPr>
+          <w:rFonts w:ascii="Times New Roman" w:hAnsi="Times New Roman" w:cs="Times New Roman"/>
+        </w:rPr>
+      </w:pPr>
+    </w:p>
+    <w:p>
+      <w:pPr>
+        <w:rPr>
+          <w:rFonts w:ascii="Times New Roman" w:hAnsi="Times New Roman" w:cs="Times New Roman"/>
+        </w:rPr>
+      </w:pPr>
+      <w:r>
+        <w:rPr>
+          <w:rFonts w:ascii="Times New Roman" w:hAnsi="Times New Roman" w:cs="Times New Roman"/>
+        </w:rPr>
+        <w:t>public interface Document{</w:t>
+      </w:r>
     </w:p>
     <w:p>
       <w:pPr>
@@ -2205,16 +2025,8 @@
           <w:rFonts w:ascii="Times New Roman" w:hAnsi="Times New Roman" w:cs="Times New Roman"/>
         </w:rPr>
         <w:tab/>
-        <w:t xml:space="preserve">void </w:t>
-      </w:r>
-      <w:proofErr w:type="gramStart"/>
-      <w:r>
-        <w:rPr>
-          <w:rFonts w:ascii="Times New Roman" w:hAnsi="Times New Roman" w:cs="Times New Roman"/>
-        </w:rPr>
-        <w:t>open();</w:t>
-      </w:r>
-      <w:proofErr w:type="gramEnd"/>
+        <w:t>void open();</w:t>
+      </w:r>
     </w:p>
     <w:p>
       <w:pPr>
@@ -2258,16 +2070,8 @@
         <w:rPr>
           <w:rFonts w:ascii="Times New Roman" w:hAnsi="Times New Roman" w:cs="Times New Roman"/>
         </w:rPr>
-        <w:t xml:space="preserve">package </w:t>
-      </w:r>
-      <w:proofErr w:type="gramStart"/>
-      <w:r>
-        <w:rPr>
-          <w:rFonts w:ascii="Times New Roman" w:hAnsi="Times New Roman" w:cs="Times New Roman"/>
-        </w:rPr>
-        <w:t>week1;</w:t>
-      </w:r>
-      <w:proofErr w:type="gramEnd"/>
+        <w:t>package week1;</w:t>
+      </w:r>
     </w:p>
     <w:p>
       <w:pPr>
@@ -2317,7 +2121,6 @@
         <w:t xml:space="preserve">public abstract Document </w:t>
       </w:r>
       <w:proofErr w:type="spellStart"/>
-      <w:proofErr w:type="gramStart"/>
       <w:r>
         <w:rPr>
           <w:rFonts w:ascii="Times New Roman" w:hAnsi="Times New Roman" w:cs="Times New Roman"/>
@@ -2331,7 +2134,6 @@
         </w:rPr>
         <w:t>();</w:t>
       </w:r>
-      <w:proofErr w:type="gramEnd"/>
     </w:p>
     <w:p>
       <w:pPr>
@@ -2382,16 +2184,8 @@
         <w:rPr>
           <w:rFonts w:ascii="Times New Roman" w:hAnsi="Times New Roman" w:cs="Times New Roman"/>
         </w:rPr>
-        <w:t xml:space="preserve">package </w:t>
-      </w:r>
-      <w:proofErr w:type="gramStart"/>
-      <w:r>
-        <w:rPr>
-          <w:rFonts w:ascii="Times New Roman" w:hAnsi="Times New Roman" w:cs="Times New Roman"/>
-        </w:rPr>
-        <w:t>week1;</w:t>
-      </w:r>
-      <w:proofErr w:type="gramEnd"/>
+        <w:t>package week1;</w:t>
+      </w:r>
     </w:p>
     <w:p>
       <w:pPr>
@@ -2438,21 +2232,7 @@
           <w:rFonts w:ascii="Times New Roman" w:hAnsi="Times New Roman" w:cs="Times New Roman"/>
         </w:rPr>
         <w:tab/>
-        <w:t xml:space="preserve">public void </w:t>
-      </w:r>
-      <w:proofErr w:type="gramStart"/>
-      <w:r>
-        <w:rPr>
-          <w:rFonts w:ascii="Times New Roman" w:hAnsi="Times New Roman" w:cs="Times New Roman"/>
-        </w:rPr>
-        <w:t>open(</w:t>
-      </w:r>
-      <w:proofErr w:type="gramEnd"/>
-      <w:r>
-        <w:rPr>
-          <w:rFonts w:ascii="Times New Roman" w:hAnsi="Times New Roman" w:cs="Times New Roman"/>
-        </w:rPr>
-        <w:t>) {</w:t>
+        <w:t>public void open() {</w:t>
       </w:r>
     </w:p>
     <w:p>
@@ -2501,16 +2281,8 @@
         <w:rPr>
           <w:rFonts w:ascii="Times New Roman" w:hAnsi="Times New Roman" w:cs="Times New Roman"/>
         </w:rPr>
-        <w:t>("Excel Document Opened"</w:t>
-      </w:r>
-      <w:proofErr w:type="gramStart"/>
-      <w:r>
-        <w:rPr>
-          <w:rFonts w:ascii="Times New Roman" w:hAnsi="Times New Roman" w:cs="Times New Roman"/>
-        </w:rPr>
-        <w:t>);</w:t>
-      </w:r>
-      <w:proofErr w:type="gramEnd"/>
+        <w:t>("Excel Document Opened");</w:t>
+      </w:r>
     </w:p>
     <w:p>
       <w:pPr>
@@ -2555,38 +2327,182 @@
           <w:bCs/>
           <w:u w:val="single"/>
         </w:rPr>
+        <w:t>ExcelDocumentFactory.java:</w:t>
+      </w:r>
+    </w:p>
+    <w:p>
+      <w:pPr>
+        <w:rPr>
+          <w:rFonts w:ascii="Times New Roman" w:hAnsi="Times New Roman" w:cs="Times New Roman"/>
+        </w:rPr>
+      </w:pPr>
+      <w:r>
+        <w:rPr>
+          <w:rFonts w:ascii="Times New Roman" w:hAnsi="Times New Roman" w:cs="Times New Roman"/>
+        </w:rPr>
+        <w:t>package week1;</w:t>
+      </w:r>
+    </w:p>
+    <w:p>
+      <w:pPr>
+        <w:rPr>
+          <w:rFonts w:ascii="Times New Roman" w:hAnsi="Times New Roman" w:cs="Times New Roman"/>
+        </w:rPr>
+      </w:pPr>
+      <w:r>
+        <w:rPr>
+          <w:rFonts w:ascii="Times New Roman" w:hAnsi="Times New Roman" w:cs="Times New Roman"/>
+        </w:rPr>
+        <w:t xml:space="preserve">public class </w:t>
+      </w:r>
+      <w:proofErr w:type="spellStart"/>
+      <w:r>
+        <w:rPr>
+          <w:rFonts w:ascii="Times New Roman" w:hAnsi="Times New Roman" w:cs="Times New Roman"/>
+        </w:rPr>
         <w:t>ExcelDocumentFactory</w:t>
       </w:r>
-      <w:r>
+      <w:proofErr w:type="spellEnd"/>
+      <w:r>
+        <w:rPr>
+          <w:rFonts w:ascii="Times New Roman" w:hAnsi="Times New Roman" w:cs="Times New Roman"/>
+        </w:rPr>
+        <w:t xml:space="preserve"> extends </w:t>
+      </w:r>
+      <w:proofErr w:type="spellStart"/>
+      <w:r>
+        <w:rPr>
+          <w:rFonts w:ascii="Times New Roman" w:hAnsi="Times New Roman" w:cs="Times New Roman"/>
+        </w:rPr>
+        <w:t>DocumentFactory</w:t>
+      </w:r>
+      <w:proofErr w:type="spellEnd"/>
+      <w:r>
+        <w:rPr>
+          <w:rFonts w:ascii="Times New Roman" w:hAnsi="Times New Roman" w:cs="Times New Roman"/>
+        </w:rPr>
+        <w:t xml:space="preserve"> {</w:t>
+      </w:r>
+    </w:p>
+    <w:p>
+      <w:pPr>
+        <w:rPr>
+          <w:rFonts w:ascii="Times New Roman" w:hAnsi="Times New Roman" w:cs="Times New Roman"/>
+        </w:rPr>
+      </w:pPr>
+      <w:r>
+        <w:rPr>
+          <w:rFonts w:ascii="Times New Roman" w:hAnsi="Times New Roman" w:cs="Times New Roman"/>
+        </w:rPr>
+        <w:t xml:space="preserve">    public Document </w:t>
+      </w:r>
+      <w:proofErr w:type="spellStart"/>
+      <w:r>
+        <w:rPr>
+          <w:rFonts w:ascii="Times New Roman" w:hAnsi="Times New Roman" w:cs="Times New Roman"/>
+        </w:rPr>
+        <w:t>createDocument</w:t>
+      </w:r>
+      <w:proofErr w:type="spellEnd"/>
+      <w:r>
+        <w:rPr>
+          <w:rFonts w:ascii="Times New Roman" w:hAnsi="Times New Roman" w:cs="Times New Roman"/>
+        </w:rPr>
+        <w:t>() {</w:t>
+      </w:r>
+    </w:p>
+    <w:p>
+      <w:pPr>
+        <w:rPr>
+          <w:rFonts w:ascii="Times New Roman" w:hAnsi="Times New Roman" w:cs="Times New Roman"/>
+        </w:rPr>
+      </w:pPr>
+      <w:r>
+        <w:rPr>
+          <w:rFonts w:ascii="Times New Roman" w:hAnsi="Times New Roman" w:cs="Times New Roman"/>
+        </w:rPr>
+        <w:t xml:space="preserve">        return new </w:t>
+      </w:r>
+      <w:proofErr w:type="spellStart"/>
+      <w:r>
+        <w:rPr>
+          <w:rFonts w:ascii="Times New Roman" w:hAnsi="Times New Roman" w:cs="Times New Roman"/>
+        </w:rPr>
+        <w:t>ExcelDocument</w:t>
+      </w:r>
+      <w:proofErr w:type="spellEnd"/>
+      <w:r>
+        <w:rPr>
+          <w:rFonts w:ascii="Times New Roman" w:hAnsi="Times New Roman" w:cs="Times New Roman"/>
+        </w:rPr>
+        <w:t>();</w:t>
+      </w:r>
+    </w:p>
+    <w:p>
+      <w:pPr>
+        <w:rPr>
+          <w:rFonts w:ascii="Times New Roman" w:hAnsi="Times New Roman" w:cs="Times New Roman"/>
+        </w:rPr>
+      </w:pPr>
+      <w:r>
+        <w:rPr>
+          <w:rFonts w:ascii="Times New Roman" w:hAnsi="Times New Roman" w:cs="Times New Roman"/>
+        </w:rPr>
+        <w:t xml:space="preserve">    }</w:t>
+      </w:r>
+    </w:p>
+    <w:p>
+      <w:pPr>
+        <w:rPr>
+          <w:rFonts w:ascii="Times New Roman" w:hAnsi="Times New Roman" w:cs="Times New Roman"/>
+        </w:rPr>
+      </w:pPr>
+      <w:r>
+        <w:rPr>
+          <w:rFonts w:ascii="Times New Roman" w:hAnsi="Times New Roman" w:cs="Times New Roman"/>
+        </w:rPr>
+        <w:t>}</w:t>
+      </w:r>
+    </w:p>
+    <w:p>
+      <w:pPr>
         <w:rPr>
           <w:rFonts w:ascii="Times New Roman" w:hAnsi="Times New Roman" w:cs="Times New Roman"/>
           <w:b/>
           <w:bCs/>
           <w:u w:val="single"/>
         </w:rPr>
-        <w:t>.java:</w:t>
-      </w:r>
-    </w:p>
-    <w:p>
-      <w:pPr>
-        <w:rPr>
-          <w:rFonts w:ascii="Times New Roman" w:hAnsi="Times New Roman" w:cs="Times New Roman"/>
-        </w:rPr>
-      </w:pPr>
-      <w:r>
-        <w:rPr>
-          <w:rFonts w:ascii="Times New Roman" w:hAnsi="Times New Roman" w:cs="Times New Roman"/>
-        </w:rPr>
-        <w:t xml:space="preserve">package </w:t>
-      </w:r>
-      <w:proofErr w:type="gramStart"/>
-      <w:r>
-        <w:rPr>
-          <w:rFonts w:ascii="Times New Roman" w:hAnsi="Times New Roman" w:cs="Times New Roman"/>
-        </w:rPr>
-        <w:t>week1;</w:t>
-      </w:r>
-      <w:proofErr w:type="gramEnd"/>
+      </w:pPr>
+      <w:r>
+        <w:rPr>
+          <w:rFonts w:ascii="Times New Roman" w:hAnsi="Times New Roman" w:cs="Times New Roman"/>
+          <w:b/>
+          <w:bCs/>
+          <w:u w:val="single"/>
+        </w:rPr>
+        <w:lastRenderedPageBreak/>
+        <w:t>PdfDocument.java:</w:t>
+      </w:r>
+    </w:p>
+    <w:p>
+      <w:pPr>
+        <w:rPr>
+          <w:rFonts w:ascii="Times New Roman" w:hAnsi="Times New Roman" w:cs="Times New Roman"/>
+        </w:rPr>
+      </w:pPr>
+      <w:r>
+        <w:rPr>
+          <w:rFonts w:ascii="Times New Roman" w:hAnsi="Times New Roman" w:cs="Times New Roman"/>
+        </w:rPr>
+        <w:t>package week1;</w:t>
+      </w:r>
+    </w:p>
+    <w:p>
+      <w:pPr>
+        <w:rPr>
+          <w:rFonts w:ascii="Times New Roman" w:hAnsi="Times New Roman" w:cs="Times New Roman"/>
+        </w:rPr>
+      </w:pPr>
     </w:p>
     <w:p>
       <w:pPr>
@@ -2605,196 +2521,8 @@
         <w:rPr>
           <w:rFonts w:ascii="Times New Roman" w:hAnsi="Times New Roman" w:cs="Times New Roman"/>
         </w:rPr>
-        <w:t>ExcelDocumentFactory</w:t>
-      </w:r>
-      <w:proofErr w:type="spellEnd"/>
-      <w:r>
-        <w:rPr>
-          <w:rFonts w:ascii="Times New Roman" w:hAnsi="Times New Roman" w:cs="Times New Roman"/>
-        </w:rPr>
-        <w:t xml:space="preserve"> extends </w:t>
-      </w:r>
-      <w:proofErr w:type="spellStart"/>
-      <w:r>
-        <w:rPr>
-          <w:rFonts w:ascii="Times New Roman" w:hAnsi="Times New Roman" w:cs="Times New Roman"/>
-        </w:rPr>
-        <w:t>DocumentFactory</w:t>
-      </w:r>
-      <w:proofErr w:type="spellEnd"/>
-      <w:r>
-        <w:rPr>
-          <w:rFonts w:ascii="Times New Roman" w:hAnsi="Times New Roman" w:cs="Times New Roman"/>
-        </w:rPr>
-        <w:t xml:space="preserve"> {</w:t>
-      </w:r>
-    </w:p>
-    <w:p>
-      <w:pPr>
-        <w:rPr>
-          <w:rFonts w:ascii="Times New Roman" w:hAnsi="Times New Roman" w:cs="Times New Roman"/>
-        </w:rPr>
-      </w:pPr>
-      <w:r>
-        <w:rPr>
-          <w:rFonts w:ascii="Times New Roman" w:hAnsi="Times New Roman" w:cs="Times New Roman"/>
-        </w:rPr>
-        <w:t xml:space="preserve">    public Document </w:t>
-      </w:r>
-      <w:proofErr w:type="spellStart"/>
-      <w:proofErr w:type="gramStart"/>
-      <w:r>
-        <w:rPr>
-          <w:rFonts w:ascii="Times New Roman" w:hAnsi="Times New Roman" w:cs="Times New Roman"/>
-        </w:rPr>
-        <w:t>createDocument</w:t>
-      </w:r>
-      <w:proofErr w:type="spellEnd"/>
-      <w:r>
-        <w:rPr>
-          <w:rFonts w:ascii="Times New Roman" w:hAnsi="Times New Roman" w:cs="Times New Roman"/>
-        </w:rPr>
-        <w:t>(</w:t>
-      </w:r>
-      <w:proofErr w:type="gramEnd"/>
-      <w:r>
-        <w:rPr>
-          <w:rFonts w:ascii="Times New Roman" w:hAnsi="Times New Roman" w:cs="Times New Roman"/>
-        </w:rPr>
-        <w:t>) {</w:t>
-      </w:r>
-    </w:p>
-    <w:p>
-      <w:pPr>
-        <w:rPr>
-          <w:rFonts w:ascii="Times New Roman" w:hAnsi="Times New Roman" w:cs="Times New Roman"/>
-        </w:rPr>
-      </w:pPr>
-      <w:r>
-        <w:rPr>
-          <w:rFonts w:ascii="Times New Roman" w:hAnsi="Times New Roman" w:cs="Times New Roman"/>
-        </w:rPr>
-        <w:t xml:space="preserve">        return new </w:t>
-      </w:r>
-      <w:proofErr w:type="spellStart"/>
-      <w:proofErr w:type="gramStart"/>
-      <w:r>
-        <w:rPr>
-          <w:rFonts w:ascii="Times New Roman" w:hAnsi="Times New Roman" w:cs="Times New Roman"/>
-        </w:rPr>
-        <w:t>ExcelDocument</w:t>
-      </w:r>
-      <w:proofErr w:type="spellEnd"/>
-      <w:r>
-        <w:rPr>
-          <w:rFonts w:ascii="Times New Roman" w:hAnsi="Times New Roman" w:cs="Times New Roman"/>
-        </w:rPr>
-        <w:t>();</w:t>
-      </w:r>
-      <w:proofErr w:type="gramEnd"/>
-    </w:p>
-    <w:p>
-      <w:pPr>
-        <w:rPr>
-          <w:rFonts w:ascii="Times New Roman" w:hAnsi="Times New Roman" w:cs="Times New Roman"/>
-        </w:rPr>
-      </w:pPr>
-      <w:r>
-        <w:rPr>
-          <w:rFonts w:ascii="Times New Roman" w:hAnsi="Times New Roman" w:cs="Times New Roman"/>
-        </w:rPr>
-        <w:t xml:space="preserve">    }</w:t>
-      </w:r>
-    </w:p>
-    <w:p>
-      <w:pPr>
-        <w:rPr>
-          <w:rFonts w:ascii="Times New Roman" w:hAnsi="Times New Roman" w:cs="Times New Roman"/>
-        </w:rPr>
-      </w:pPr>
-      <w:r>
-        <w:rPr>
-          <w:rFonts w:ascii="Times New Roman" w:hAnsi="Times New Roman" w:cs="Times New Roman"/>
-        </w:rPr>
-        <w:t>}</w:t>
-      </w:r>
-    </w:p>
-    <w:p>
-      <w:pPr>
-        <w:rPr>
-          <w:rFonts w:ascii="Times New Roman" w:hAnsi="Times New Roman" w:cs="Times New Roman"/>
-          <w:b/>
-          <w:bCs/>
-          <w:u w:val="single"/>
-        </w:rPr>
-      </w:pPr>
-      <w:r>
-        <w:rPr>
-          <w:rFonts w:ascii="Times New Roman" w:hAnsi="Times New Roman" w:cs="Times New Roman"/>
-          <w:b/>
-          <w:bCs/>
-          <w:u w:val="single"/>
-        </w:rPr>
-        <w:lastRenderedPageBreak/>
         <w:t>PdfDocument</w:t>
       </w:r>
-      <w:r>
-        <w:rPr>
-          <w:rFonts w:ascii="Times New Roman" w:hAnsi="Times New Roman" w:cs="Times New Roman"/>
-          <w:b/>
-          <w:bCs/>
-          <w:u w:val="single"/>
-        </w:rPr>
-        <w:t>.java:</w:t>
-      </w:r>
-    </w:p>
-    <w:p>
-      <w:pPr>
-        <w:rPr>
-          <w:rFonts w:ascii="Times New Roman" w:hAnsi="Times New Roman" w:cs="Times New Roman"/>
-        </w:rPr>
-      </w:pPr>
-      <w:r>
-        <w:rPr>
-          <w:rFonts w:ascii="Times New Roman" w:hAnsi="Times New Roman" w:cs="Times New Roman"/>
-        </w:rPr>
-        <w:t xml:space="preserve">package </w:t>
-      </w:r>
-      <w:proofErr w:type="gramStart"/>
-      <w:r>
-        <w:rPr>
-          <w:rFonts w:ascii="Times New Roman" w:hAnsi="Times New Roman" w:cs="Times New Roman"/>
-        </w:rPr>
-        <w:t>week1;</w:t>
-      </w:r>
-      <w:proofErr w:type="gramEnd"/>
-    </w:p>
-    <w:p>
-      <w:pPr>
-        <w:rPr>
-          <w:rFonts w:ascii="Times New Roman" w:hAnsi="Times New Roman" w:cs="Times New Roman"/>
-        </w:rPr>
-      </w:pPr>
-    </w:p>
-    <w:p>
-      <w:pPr>
-        <w:rPr>
-          <w:rFonts w:ascii="Times New Roman" w:hAnsi="Times New Roman" w:cs="Times New Roman"/>
-        </w:rPr>
-      </w:pPr>
-      <w:r>
-        <w:rPr>
-          <w:rFonts w:ascii="Times New Roman" w:hAnsi="Times New Roman" w:cs="Times New Roman"/>
-        </w:rPr>
-        <w:t xml:space="preserve">public class </w:t>
-      </w:r>
-      <w:proofErr w:type="spellStart"/>
-      <w:r>
-        <w:rPr>
-          <w:rFonts w:ascii="Times New Roman" w:hAnsi="Times New Roman" w:cs="Times New Roman"/>
-        </w:rPr>
-        <w:t>PdfDocument</w:t>
-      </w:r>
       <w:proofErr w:type="spellEnd"/>
       <w:r>
         <w:rPr>
@@ -2814,21 +2542,7 @@
           <w:rFonts w:ascii="Times New Roman" w:hAnsi="Times New Roman" w:cs="Times New Roman"/>
         </w:rPr>
         <w:tab/>
-        <w:t xml:space="preserve">public void </w:t>
-      </w:r>
-      <w:proofErr w:type="gramStart"/>
-      <w:r>
-        <w:rPr>
-          <w:rFonts w:ascii="Times New Roman" w:hAnsi="Times New Roman" w:cs="Times New Roman"/>
-        </w:rPr>
-        <w:t>open(</w:t>
-      </w:r>
-      <w:proofErr w:type="gramEnd"/>
-      <w:r>
-        <w:rPr>
-          <w:rFonts w:ascii="Times New Roman" w:hAnsi="Times New Roman" w:cs="Times New Roman"/>
-        </w:rPr>
-        <w:t>) {</w:t>
+        <w:t>public void open() {</w:t>
       </w:r>
     </w:p>
     <w:p>
@@ -2877,16 +2591,8 @@
         <w:rPr>
           <w:rFonts w:ascii="Times New Roman" w:hAnsi="Times New Roman" w:cs="Times New Roman"/>
         </w:rPr>
-        <w:t>("Pdf Document Opened"</w:t>
-      </w:r>
-      <w:proofErr w:type="gramStart"/>
-      <w:r>
-        <w:rPr>
-          <w:rFonts w:ascii="Times New Roman" w:hAnsi="Times New Roman" w:cs="Times New Roman"/>
-        </w:rPr>
-        <w:t>);</w:t>
-      </w:r>
-      <w:proofErr w:type="gramEnd"/>
+        <w:t>("Pdf Document Opened");</w:t>
+      </w:r>
     </w:p>
     <w:p>
       <w:pPr>
@@ -2962,16 +2668,8 @@
         <w:rPr>
           <w:rFonts w:ascii="Times New Roman" w:hAnsi="Times New Roman" w:cs="Times New Roman"/>
         </w:rPr>
-        <w:t xml:space="preserve">package </w:t>
-      </w:r>
-      <w:proofErr w:type="gramStart"/>
-      <w:r>
-        <w:rPr>
-          <w:rFonts w:ascii="Times New Roman" w:hAnsi="Times New Roman" w:cs="Times New Roman"/>
-        </w:rPr>
-        <w:t>week1;</w:t>
-      </w:r>
-      <w:proofErr w:type="gramEnd"/>
+        <w:t>package week1;</w:t>
+      </w:r>
     </w:p>
     <w:p>
       <w:pPr>
@@ -3047,7 +2745,6 @@
         <w:t xml:space="preserve">    public Document </w:t>
       </w:r>
       <w:proofErr w:type="spellStart"/>
-      <w:proofErr w:type="gramStart"/>
       <w:r>
         <w:rPr>
           <w:rFonts w:ascii="Times New Roman" w:hAnsi="Times New Roman" w:cs="Times New Roman"/>
@@ -3059,14 +2756,7 @@
         <w:rPr>
           <w:rFonts w:ascii="Times New Roman" w:hAnsi="Times New Roman" w:cs="Times New Roman"/>
         </w:rPr>
-        <w:t>(</w:t>
-      </w:r>
-      <w:proofErr w:type="gramEnd"/>
-      <w:r>
-        <w:rPr>
-          <w:rFonts w:ascii="Times New Roman" w:hAnsi="Times New Roman" w:cs="Times New Roman"/>
-        </w:rPr>
-        <w:t>) {</w:t>
+        <w:t>() {</w:t>
       </w:r>
     </w:p>
     <w:p>
@@ -3082,7 +2772,6 @@
         <w:t xml:space="preserve">        return new </w:t>
       </w:r>
       <w:proofErr w:type="spellStart"/>
-      <w:proofErr w:type="gramStart"/>
       <w:r>
         <w:rPr>
           <w:rFonts w:ascii="Times New Roman" w:hAnsi="Times New Roman" w:cs="Times New Roman"/>
@@ -3096,7 +2785,6 @@
         </w:rPr>
         <w:t>();</w:t>
       </w:r>
-      <w:proofErr w:type="gramEnd"/>
     </w:p>
     <w:p>
       <w:pPr>
@@ -3140,80 +2828,55 @@
           <w:bCs/>
           <w:u w:val="single"/>
         </w:rPr>
+        <w:t>WordDocument.java:</w:t>
+      </w:r>
+    </w:p>
+    <w:p>
+      <w:pPr>
+        <w:rPr>
+          <w:rFonts w:ascii="Times New Roman" w:hAnsi="Times New Roman" w:cs="Times New Roman"/>
+        </w:rPr>
+      </w:pPr>
+      <w:r>
+        <w:rPr>
+          <w:rFonts w:ascii="Times New Roman" w:hAnsi="Times New Roman" w:cs="Times New Roman"/>
+        </w:rPr>
+        <w:t>package week1;</w:t>
+      </w:r>
+    </w:p>
+    <w:p>
+      <w:pPr>
+        <w:rPr>
+          <w:rFonts w:ascii="Times New Roman" w:hAnsi="Times New Roman" w:cs="Times New Roman"/>
+        </w:rPr>
+      </w:pPr>
+    </w:p>
+    <w:p>
+      <w:pPr>
+        <w:rPr>
+          <w:rFonts w:ascii="Times New Roman" w:hAnsi="Times New Roman" w:cs="Times New Roman"/>
+        </w:rPr>
+      </w:pPr>
+      <w:r>
+        <w:rPr>
+          <w:rFonts w:ascii="Times New Roman" w:hAnsi="Times New Roman" w:cs="Times New Roman"/>
+        </w:rPr>
+        <w:t xml:space="preserve">public class </w:t>
+      </w:r>
+      <w:proofErr w:type="spellStart"/>
+      <w:r>
+        <w:rPr>
+          <w:rFonts w:ascii="Times New Roman" w:hAnsi="Times New Roman" w:cs="Times New Roman"/>
+        </w:rPr>
         <w:t>WordDocument</w:t>
       </w:r>
-      <w:r>
-        <w:rPr>
-          <w:rFonts w:ascii="Times New Roman" w:hAnsi="Times New Roman" w:cs="Times New Roman"/>
-          <w:b/>
-          <w:bCs/>
-          <w:u w:val="single"/>
-        </w:rPr>
-        <w:t>.java:</w:t>
-      </w:r>
-    </w:p>
-    <w:p>
-      <w:pPr>
-        <w:rPr>
-          <w:rFonts w:ascii="Times New Roman" w:hAnsi="Times New Roman" w:cs="Times New Roman"/>
-        </w:rPr>
-      </w:pPr>
-      <w:r>
-        <w:rPr>
-          <w:rFonts w:ascii="Times New Roman" w:hAnsi="Times New Roman" w:cs="Times New Roman"/>
-        </w:rPr>
-        <w:t xml:space="preserve">package </w:t>
-      </w:r>
-      <w:proofErr w:type="gramStart"/>
-      <w:r>
-        <w:rPr>
-          <w:rFonts w:ascii="Times New Roman" w:hAnsi="Times New Roman" w:cs="Times New Roman"/>
-        </w:rPr>
-        <w:t>week1;</w:t>
-      </w:r>
-      <w:proofErr w:type="gramEnd"/>
-    </w:p>
-    <w:p>
-      <w:pPr>
-        <w:rPr>
-          <w:rFonts w:ascii="Times New Roman" w:hAnsi="Times New Roman" w:cs="Times New Roman"/>
-        </w:rPr>
-      </w:pPr>
-    </w:p>
-    <w:p>
-      <w:pPr>
-        <w:rPr>
-          <w:rFonts w:ascii="Times New Roman" w:hAnsi="Times New Roman" w:cs="Times New Roman"/>
-        </w:rPr>
-      </w:pPr>
-      <w:r>
-        <w:rPr>
-          <w:rFonts w:ascii="Times New Roman" w:hAnsi="Times New Roman" w:cs="Times New Roman"/>
-        </w:rPr>
-        <w:t xml:space="preserve">public class </w:t>
-      </w:r>
-      <w:proofErr w:type="spellStart"/>
-      <w:r>
-        <w:rPr>
-          <w:rFonts w:ascii="Times New Roman" w:hAnsi="Times New Roman" w:cs="Times New Roman"/>
-        </w:rPr>
-        <w:t>WordDocument</w:t>
-      </w:r>
-      <w:proofErr w:type="spellEnd"/>
-      <w:r>
-        <w:rPr>
-          <w:rFonts w:ascii="Times New Roman" w:hAnsi="Times New Roman" w:cs="Times New Roman"/>
-        </w:rPr>
-        <w:t xml:space="preserve"> implements </w:t>
-      </w:r>
-      <w:proofErr w:type="gramStart"/>
-      <w:r>
-        <w:rPr>
-          <w:rFonts w:ascii="Times New Roman" w:hAnsi="Times New Roman" w:cs="Times New Roman"/>
-        </w:rPr>
-        <w:t>Document{</w:t>
-      </w:r>
-      <w:proofErr w:type="gramEnd"/>
+      <w:proofErr w:type="spellEnd"/>
+      <w:r>
+        <w:rPr>
+          <w:rFonts w:ascii="Times New Roman" w:hAnsi="Times New Roman" w:cs="Times New Roman"/>
+        </w:rPr>
+        <w:t xml:space="preserve"> implements Document{</w:t>
+      </w:r>
     </w:p>
     <w:p>
       <w:pPr>
@@ -3226,21 +2889,7 @@
           <w:rFonts w:ascii="Times New Roman" w:hAnsi="Times New Roman" w:cs="Times New Roman"/>
         </w:rPr>
         <w:tab/>
-        <w:t xml:space="preserve">public void </w:t>
-      </w:r>
-      <w:proofErr w:type="gramStart"/>
-      <w:r>
-        <w:rPr>
-          <w:rFonts w:ascii="Times New Roman" w:hAnsi="Times New Roman" w:cs="Times New Roman"/>
-        </w:rPr>
-        <w:t>open(</w:t>
-      </w:r>
-      <w:proofErr w:type="gramEnd"/>
-      <w:r>
-        <w:rPr>
-          <w:rFonts w:ascii="Times New Roman" w:hAnsi="Times New Roman" w:cs="Times New Roman"/>
-        </w:rPr>
-        <w:t>) {</w:t>
+        <w:t>public void open() {</w:t>
       </w:r>
     </w:p>
     <w:p>
@@ -3289,16 +2938,8 @@
         <w:rPr>
           <w:rFonts w:ascii="Times New Roman" w:hAnsi="Times New Roman" w:cs="Times New Roman"/>
         </w:rPr>
-        <w:t>("Word Document Opened"</w:t>
-      </w:r>
-      <w:proofErr w:type="gramStart"/>
-      <w:r>
-        <w:rPr>
-          <w:rFonts w:ascii="Times New Roman" w:hAnsi="Times New Roman" w:cs="Times New Roman"/>
-        </w:rPr>
-        <w:t>);</w:t>
-      </w:r>
-      <w:proofErr w:type="gramEnd"/>
+        <w:t>("Word Document Opened");</w:t>
+      </w:r>
     </w:p>
     <w:p>
       <w:pPr>
@@ -3372,17 +3013,181 @@
           <w:u w:val="single"/>
         </w:rPr>
         <w:lastRenderedPageBreak/>
+        <w:t>WordDocumentFactory.java</w:t>
+      </w:r>
+      <w:r>
+        <w:rPr>
+          <w:rFonts w:ascii="Times New Roman" w:hAnsi="Times New Roman" w:cs="Times New Roman"/>
+          <w:b/>
+          <w:bCs/>
+          <w:u w:val="single"/>
+        </w:rPr>
+        <w:t>:</w:t>
+      </w:r>
+    </w:p>
+    <w:p>
+      <w:pPr>
+        <w:rPr>
+          <w:rFonts w:ascii="Times New Roman" w:hAnsi="Times New Roman" w:cs="Times New Roman"/>
+        </w:rPr>
+      </w:pPr>
+      <w:r>
+        <w:rPr>
+          <w:rFonts w:ascii="Times New Roman" w:hAnsi="Times New Roman" w:cs="Times New Roman"/>
+        </w:rPr>
+        <w:t>package week1;</w:t>
+      </w:r>
+    </w:p>
+    <w:p>
+      <w:pPr>
+        <w:rPr>
+          <w:rFonts w:ascii="Times New Roman" w:hAnsi="Times New Roman" w:cs="Times New Roman"/>
+        </w:rPr>
+      </w:pPr>
+    </w:p>
+    <w:p>
+      <w:pPr>
+        <w:rPr>
+          <w:rFonts w:ascii="Times New Roman" w:hAnsi="Times New Roman" w:cs="Times New Roman"/>
+        </w:rPr>
+      </w:pPr>
+      <w:r>
+        <w:rPr>
+          <w:rFonts w:ascii="Times New Roman" w:hAnsi="Times New Roman" w:cs="Times New Roman"/>
+        </w:rPr>
+        <w:t xml:space="preserve">public class </w:t>
+      </w:r>
+      <w:proofErr w:type="spellStart"/>
+      <w:r>
+        <w:rPr>
+          <w:rFonts w:ascii="Times New Roman" w:hAnsi="Times New Roman" w:cs="Times New Roman"/>
+        </w:rPr>
         <w:t>WordDocumentFactory</w:t>
       </w:r>
-      <w:r>
+      <w:proofErr w:type="spellEnd"/>
+      <w:r>
+        <w:rPr>
+          <w:rFonts w:ascii="Times New Roman" w:hAnsi="Times New Roman" w:cs="Times New Roman"/>
+        </w:rPr>
+        <w:t xml:space="preserve"> extends </w:t>
+      </w:r>
+      <w:proofErr w:type="spellStart"/>
+      <w:r>
+        <w:rPr>
+          <w:rFonts w:ascii="Times New Roman" w:hAnsi="Times New Roman" w:cs="Times New Roman"/>
+        </w:rPr>
+        <w:t>DocumentFactory</w:t>
+      </w:r>
+      <w:proofErr w:type="spellEnd"/>
+      <w:r>
+        <w:rPr>
+          <w:rFonts w:ascii="Times New Roman" w:hAnsi="Times New Roman" w:cs="Times New Roman"/>
+        </w:rPr>
+        <w:t xml:space="preserve"> {</w:t>
+      </w:r>
+    </w:p>
+    <w:p>
+      <w:pPr>
+        <w:rPr>
+          <w:rFonts w:ascii="Times New Roman" w:hAnsi="Times New Roman" w:cs="Times New Roman"/>
+        </w:rPr>
+      </w:pPr>
+      <w:r>
+        <w:rPr>
+          <w:rFonts w:ascii="Times New Roman" w:hAnsi="Times New Roman" w:cs="Times New Roman"/>
+        </w:rPr>
+        <w:t xml:space="preserve">    </w:t>
+      </w:r>
+    </w:p>
+    <w:p>
+      <w:pPr>
+        <w:rPr>
+          <w:rFonts w:ascii="Times New Roman" w:hAnsi="Times New Roman" w:cs="Times New Roman"/>
+        </w:rPr>
+      </w:pPr>
+      <w:r>
+        <w:rPr>
+          <w:rFonts w:ascii="Times New Roman" w:hAnsi="Times New Roman" w:cs="Times New Roman"/>
+        </w:rPr>
+        <w:t xml:space="preserve">    public Document </w:t>
+      </w:r>
+      <w:proofErr w:type="spellStart"/>
+      <w:r>
+        <w:rPr>
+          <w:rFonts w:ascii="Times New Roman" w:hAnsi="Times New Roman" w:cs="Times New Roman"/>
+        </w:rPr>
+        <w:t>createDocument</w:t>
+      </w:r>
+      <w:proofErr w:type="spellEnd"/>
+      <w:r>
+        <w:rPr>
+          <w:rFonts w:ascii="Times New Roman" w:hAnsi="Times New Roman" w:cs="Times New Roman"/>
+        </w:rPr>
+        <w:t>() {</w:t>
+      </w:r>
+    </w:p>
+    <w:p>
+      <w:pPr>
+        <w:rPr>
+          <w:rFonts w:ascii="Times New Roman" w:hAnsi="Times New Roman" w:cs="Times New Roman"/>
+        </w:rPr>
+      </w:pPr>
+      <w:r>
+        <w:rPr>
+          <w:rFonts w:ascii="Times New Roman" w:hAnsi="Times New Roman" w:cs="Times New Roman"/>
+        </w:rPr>
+        <w:t xml:space="preserve">        return new </w:t>
+      </w:r>
+      <w:proofErr w:type="spellStart"/>
+      <w:r>
+        <w:rPr>
+          <w:rFonts w:ascii="Times New Roman" w:hAnsi="Times New Roman" w:cs="Times New Roman"/>
+        </w:rPr>
+        <w:t>WordDocument</w:t>
+      </w:r>
+      <w:proofErr w:type="spellEnd"/>
+      <w:r>
+        <w:rPr>
+          <w:rFonts w:ascii="Times New Roman" w:hAnsi="Times New Roman" w:cs="Times New Roman"/>
+        </w:rPr>
+        <w:t>();</w:t>
+      </w:r>
+    </w:p>
+    <w:p>
+      <w:pPr>
+        <w:rPr>
+          <w:rFonts w:ascii="Times New Roman" w:hAnsi="Times New Roman" w:cs="Times New Roman"/>
+        </w:rPr>
+      </w:pPr>
+      <w:r>
+        <w:rPr>
+          <w:rFonts w:ascii="Times New Roman" w:hAnsi="Times New Roman" w:cs="Times New Roman"/>
+        </w:rPr>
+        <w:t xml:space="preserve">    }</w:t>
+      </w:r>
+    </w:p>
+    <w:p>
+      <w:pPr>
+        <w:rPr>
+          <w:rFonts w:ascii="Times New Roman" w:hAnsi="Times New Roman" w:cs="Times New Roman"/>
+        </w:rPr>
+      </w:pPr>
+      <w:r>
+        <w:rPr>
+          <w:rFonts w:ascii="Times New Roman" w:hAnsi="Times New Roman" w:cs="Times New Roman"/>
+        </w:rPr>
+        <w:t>}</w:t>
+      </w:r>
+    </w:p>
+    <w:p>
+      <w:pPr>
         <w:rPr>
           <w:rFonts w:ascii="Times New Roman" w:hAnsi="Times New Roman" w:cs="Times New Roman"/>
           <w:b/>
           <w:bCs/>
           <w:u w:val="single"/>
         </w:rPr>
-        <w:t>.java</w:t>
-      </w:r>
+      </w:pPr>
       <w:r>
         <w:rPr>
           <w:rFonts w:ascii="Times New Roman" w:hAnsi="Times New Roman" w:cs="Times New Roman"/>
@@ -3390,6 +3195,15 @@
           <w:bCs/>
           <w:u w:val="single"/>
         </w:rPr>
+        <w:t>FactoryPatternTest.java</w:t>
+      </w:r>
+      <w:r>
+        <w:rPr>
+          <w:rFonts w:ascii="Times New Roman" w:hAnsi="Times New Roman" w:cs="Times New Roman"/>
+          <w:b/>
+          <w:bCs/>
+          <w:u w:val="single"/>
+        </w:rPr>
         <w:t>:</w:t>
       </w:r>
     </w:p>
@@ -3403,16 +3217,8 @@
         <w:rPr>
           <w:rFonts w:ascii="Times New Roman" w:hAnsi="Times New Roman" w:cs="Times New Roman"/>
         </w:rPr>
-        <w:t xml:space="preserve">package </w:t>
-      </w:r>
-      <w:proofErr w:type="gramStart"/>
-      <w:r>
-        <w:rPr>
-          <w:rFonts w:ascii="Times New Roman" w:hAnsi="Times New Roman" w:cs="Times New Roman"/>
-        </w:rPr>
-        <w:t>week1;</w:t>
-      </w:r>
-      <w:proofErr w:type="gramEnd"/>
+        <w:t>package week1;</w:t>
+      </w:r>
     </w:p>
     <w:p>
       <w:pPr>
@@ -3438,6 +3244,88 @@
         <w:rPr>
           <w:rFonts w:ascii="Times New Roman" w:hAnsi="Times New Roman" w:cs="Times New Roman"/>
         </w:rPr>
+        <w:t>FactoryPatternTest</w:t>
+      </w:r>
+      <w:proofErr w:type="spellEnd"/>
+      <w:r>
+        <w:rPr>
+          <w:rFonts w:ascii="Times New Roman" w:hAnsi="Times New Roman" w:cs="Times New Roman"/>
+        </w:rPr>
+        <w:t xml:space="preserve"> {</w:t>
+      </w:r>
+    </w:p>
+    <w:p>
+      <w:pPr>
+        <w:rPr>
+          <w:rFonts w:ascii="Times New Roman" w:hAnsi="Times New Roman" w:cs="Times New Roman"/>
+        </w:rPr>
+      </w:pPr>
+      <w:r>
+        <w:rPr>
+          <w:rFonts w:ascii="Times New Roman" w:hAnsi="Times New Roman" w:cs="Times New Roman"/>
+        </w:rPr>
+        <w:t xml:space="preserve">    public static void main(String[] </w:t>
+      </w:r>
+      <w:proofErr w:type="spellStart"/>
+      <w:r>
+        <w:rPr>
+          <w:rFonts w:ascii="Times New Roman" w:hAnsi="Times New Roman" w:cs="Times New Roman"/>
+        </w:rPr>
+        <w:t>args</w:t>
+      </w:r>
+      <w:proofErr w:type="spellEnd"/>
+      <w:r>
+        <w:rPr>
+          <w:rFonts w:ascii="Times New Roman" w:hAnsi="Times New Roman" w:cs="Times New Roman"/>
+        </w:rPr>
+        <w:t>) {</w:t>
+      </w:r>
+    </w:p>
+    <w:p>
+      <w:pPr>
+        <w:rPr>
+          <w:rFonts w:ascii="Times New Roman" w:hAnsi="Times New Roman" w:cs="Times New Roman"/>
+        </w:rPr>
+      </w:pPr>
+      <w:r>
+        <w:rPr>
+          <w:rFonts w:ascii="Times New Roman" w:hAnsi="Times New Roman" w:cs="Times New Roman"/>
+        </w:rPr>
+        <w:t xml:space="preserve">        </w:t>
+      </w:r>
+      <w:proofErr w:type="spellStart"/>
+      <w:r>
+        <w:rPr>
+          <w:rFonts w:ascii="Times New Roman" w:hAnsi="Times New Roman" w:cs="Times New Roman"/>
+        </w:rPr>
+        <w:t>DocumentFactory</w:t>
+      </w:r>
+      <w:proofErr w:type="spellEnd"/>
+      <w:r>
+        <w:rPr>
+          <w:rFonts w:ascii="Times New Roman" w:hAnsi="Times New Roman" w:cs="Times New Roman"/>
+        </w:rPr>
+        <w:t xml:space="preserve"> </w:t>
+      </w:r>
+      <w:proofErr w:type="spellStart"/>
+      <w:r>
+        <w:rPr>
+          <w:rFonts w:ascii="Times New Roman" w:hAnsi="Times New Roman" w:cs="Times New Roman"/>
+        </w:rPr>
+        <w:t>wordFactory</w:t>
+      </w:r>
+      <w:proofErr w:type="spellEnd"/>
+      <w:r>
+        <w:rPr>
+          <w:rFonts w:ascii="Times New Roman" w:hAnsi="Times New Roman" w:cs="Times New Roman"/>
+        </w:rPr>
+        <w:t xml:space="preserve"> = new </w:t>
+      </w:r>
+      <w:proofErr w:type="spellStart"/>
+      <w:r>
+        <w:rPr>
+          <w:rFonts w:ascii="Times New Roman" w:hAnsi="Times New Roman" w:cs="Times New Roman"/>
+        </w:rPr>
         <w:t>WordDocumentFactory</w:t>
       </w:r>
       <w:proofErr w:type="spellEnd"/>
@@ -3445,7 +3333,95 @@
         <w:rPr>
           <w:rFonts w:ascii="Times New Roman" w:hAnsi="Times New Roman" w:cs="Times New Roman"/>
         </w:rPr>
-        <w:t xml:space="preserve"> extends </w:t>
+        <w:t>();</w:t>
+      </w:r>
+    </w:p>
+    <w:p>
+      <w:pPr>
+        <w:rPr>
+          <w:rFonts w:ascii="Times New Roman" w:hAnsi="Times New Roman" w:cs="Times New Roman"/>
+        </w:rPr>
+      </w:pPr>
+      <w:r>
+        <w:rPr>
+          <w:rFonts w:ascii="Times New Roman" w:hAnsi="Times New Roman" w:cs="Times New Roman"/>
+        </w:rPr>
+        <w:t xml:space="preserve">        Document </w:t>
+      </w:r>
+      <w:proofErr w:type="spellStart"/>
+      <w:r>
+        <w:rPr>
+          <w:rFonts w:ascii="Times New Roman" w:hAnsi="Times New Roman" w:cs="Times New Roman"/>
+        </w:rPr>
+        <w:t>wordDoc</w:t>
+      </w:r>
+      <w:proofErr w:type="spellEnd"/>
+      <w:r>
+        <w:rPr>
+          <w:rFonts w:ascii="Times New Roman" w:hAnsi="Times New Roman" w:cs="Times New Roman"/>
+        </w:rPr>
+        <w:t xml:space="preserve"> = </w:t>
+      </w:r>
+      <w:proofErr w:type="spellStart"/>
+      <w:r>
+        <w:rPr>
+          <w:rFonts w:ascii="Times New Roman" w:hAnsi="Times New Roman" w:cs="Times New Roman"/>
+        </w:rPr>
+        <w:t>wordFactory.createDocument</w:t>
+      </w:r>
+      <w:proofErr w:type="spellEnd"/>
+      <w:r>
+        <w:rPr>
+          <w:rFonts w:ascii="Times New Roman" w:hAnsi="Times New Roman" w:cs="Times New Roman"/>
+        </w:rPr>
+        <w:t>();</w:t>
+      </w:r>
+    </w:p>
+    <w:p>
+      <w:pPr>
+        <w:rPr>
+          <w:rFonts w:ascii="Times New Roman" w:hAnsi="Times New Roman" w:cs="Times New Roman"/>
+        </w:rPr>
+      </w:pPr>
+      <w:r>
+        <w:rPr>
+          <w:rFonts w:ascii="Times New Roman" w:hAnsi="Times New Roman" w:cs="Times New Roman"/>
+        </w:rPr>
+        <w:t xml:space="preserve">        </w:t>
+      </w:r>
+      <w:proofErr w:type="spellStart"/>
+      <w:r>
+        <w:rPr>
+          <w:rFonts w:ascii="Times New Roman" w:hAnsi="Times New Roman" w:cs="Times New Roman"/>
+        </w:rPr>
+        <w:t>wordDoc.open</w:t>
+      </w:r>
+      <w:proofErr w:type="spellEnd"/>
+      <w:r>
+        <w:rPr>
+          <w:rFonts w:ascii="Times New Roman" w:hAnsi="Times New Roman" w:cs="Times New Roman"/>
+        </w:rPr>
+        <w:t>();</w:t>
+      </w:r>
+    </w:p>
+    <w:p>
+      <w:pPr>
+        <w:rPr>
+          <w:rFonts w:ascii="Times New Roman" w:hAnsi="Times New Roman" w:cs="Times New Roman"/>
+        </w:rPr>
+      </w:pPr>
+    </w:p>
+    <w:p>
+      <w:pPr>
+        <w:rPr>
+          <w:rFonts w:ascii="Times New Roman" w:hAnsi="Times New Roman" w:cs="Times New Roman"/>
+        </w:rPr>
+      </w:pPr>
+      <w:r>
+        <w:rPr>
+          <w:rFonts w:ascii="Times New Roman" w:hAnsi="Times New Roman" w:cs="Times New Roman"/>
+        </w:rPr>
+        <w:t xml:space="preserve">        </w:t>
       </w:r>
       <w:proofErr w:type="spellStart"/>
       <w:r>
@@ -3459,76 +3435,28 @@
         <w:rPr>
           <w:rFonts w:ascii="Times New Roman" w:hAnsi="Times New Roman" w:cs="Times New Roman"/>
         </w:rPr>
-        <w:t xml:space="preserve"> {</w:t>
-      </w:r>
-    </w:p>
-    <w:p>
-      <w:pPr>
-        <w:rPr>
-          <w:rFonts w:ascii="Times New Roman" w:hAnsi="Times New Roman" w:cs="Times New Roman"/>
-        </w:rPr>
-      </w:pPr>
-      <w:r>
-        <w:rPr>
-          <w:rFonts w:ascii="Times New Roman" w:hAnsi="Times New Roman" w:cs="Times New Roman"/>
-        </w:rPr>
-        <w:t xml:space="preserve">    </w:t>
-      </w:r>
-    </w:p>
-    <w:p>
-      <w:pPr>
-        <w:rPr>
-          <w:rFonts w:ascii="Times New Roman" w:hAnsi="Times New Roman" w:cs="Times New Roman"/>
-        </w:rPr>
-      </w:pPr>
-      <w:r>
-        <w:rPr>
-          <w:rFonts w:ascii="Times New Roman" w:hAnsi="Times New Roman" w:cs="Times New Roman"/>
-        </w:rPr>
-        <w:t xml:space="preserve">    public Document </w:t>
-      </w:r>
-      <w:proofErr w:type="spellStart"/>
-      <w:proofErr w:type="gramStart"/>
-      <w:r>
-        <w:rPr>
-          <w:rFonts w:ascii="Times New Roman" w:hAnsi="Times New Roman" w:cs="Times New Roman"/>
-        </w:rPr>
-        <w:t>createDocument</w:t>
-      </w:r>
-      <w:proofErr w:type="spellEnd"/>
-      <w:r>
-        <w:rPr>
-          <w:rFonts w:ascii="Times New Roman" w:hAnsi="Times New Roman" w:cs="Times New Roman"/>
-        </w:rPr>
-        <w:t>(</w:t>
-      </w:r>
-      <w:proofErr w:type="gramEnd"/>
-      <w:r>
-        <w:rPr>
-          <w:rFonts w:ascii="Times New Roman" w:hAnsi="Times New Roman" w:cs="Times New Roman"/>
-        </w:rPr>
-        <w:t>) {</w:t>
-      </w:r>
-    </w:p>
-    <w:p>
-      <w:pPr>
-        <w:rPr>
-          <w:rFonts w:ascii="Times New Roman" w:hAnsi="Times New Roman" w:cs="Times New Roman"/>
-        </w:rPr>
-      </w:pPr>
-      <w:r>
-        <w:rPr>
-          <w:rFonts w:ascii="Times New Roman" w:hAnsi="Times New Roman" w:cs="Times New Roman"/>
-        </w:rPr>
-        <w:t xml:space="preserve">        return new </w:t>
-      </w:r>
-      <w:proofErr w:type="spellStart"/>
-      <w:proofErr w:type="gramStart"/>
-      <w:r>
-        <w:rPr>
-          <w:rFonts w:ascii="Times New Roman" w:hAnsi="Times New Roman" w:cs="Times New Roman"/>
-        </w:rPr>
-        <w:t>WordDocument</w:t>
+        <w:t xml:space="preserve"> </w:t>
+      </w:r>
+      <w:proofErr w:type="spellStart"/>
+      <w:r>
+        <w:rPr>
+          <w:rFonts w:ascii="Times New Roman" w:hAnsi="Times New Roman" w:cs="Times New Roman"/>
+        </w:rPr>
+        <w:t>pdfFactory</w:t>
+      </w:r>
+      <w:proofErr w:type="spellEnd"/>
+      <w:r>
+        <w:rPr>
+          <w:rFonts w:ascii="Times New Roman" w:hAnsi="Times New Roman" w:cs="Times New Roman"/>
+        </w:rPr>
+        <w:t xml:space="preserve"> = new </w:t>
+      </w:r>
+      <w:proofErr w:type="spellStart"/>
+      <w:r>
+        <w:rPr>
+          <w:rFonts w:ascii="Times New Roman" w:hAnsi="Times New Roman" w:cs="Times New Roman"/>
+        </w:rPr>
+        <w:t>PdfDocumentFactory</w:t>
       </w:r>
       <w:proofErr w:type="spellEnd"/>
       <w:r>
@@ -3537,7 +3465,204 @@
         </w:rPr>
         <w:t>();</w:t>
       </w:r>
-      <w:proofErr w:type="gramEnd"/>
+    </w:p>
+    <w:p>
+      <w:pPr>
+        <w:rPr>
+          <w:rFonts w:ascii="Times New Roman" w:hAnsi="Times New Roman" w:cs="Times New Roman"/>
+        </w:rPr>
+      </w:pPr>
+      <w:r>
+        <w:rPr>
+          <w:rFonts w:ascii="Times New Roman" w:hAnsi="Times New Roman" w:cs="Times New Roman"/>
+        </w:rPr>
+        <w:t xml:space="preserve">        Document </w:t>
+      </w:r>
+      <w:proofErr w:type="spellStart"/>
+      <w:r>
+        <w:rPr>
+          <w:rFonts w:ascii="Times New Roman" w:hAnsi="Times New Roman" w:cs="Times New Roman"/>
+        </w:rPr>
+        <w:t>pdfDoc</w:t>
+      </w:r>
+      <w:proofErr w:type="spellEnd"/>
+      <w:r>
+        <w:rPr>
+          <w:rFonts w:ascii="Times New Roman" w:hAnsi="Times New Roman" w:cs="Times New Roman"/>
+        </w:rPr>
+        <w:t xml:space="preserve"> = </w:t>
+      </w:r>
+      <w:proofErr w:type="spellStart"/>
+      <w:r>
+        <w:rPr>
+          <w:rFonts w:ascii="Times New Roman" w:hAnsi="Times New Roman" w:cs="Times New Roman"/>
+        </w:rPr>
+        <w:t>pdfFactory.createDocument</w:t>
+      </w:r>
+      <w:proofErr w:type="spellEnd"/>
+      <w:r>
+        <w:rPr>
+          <w:rFonts w:ascii="Times New Roman" w:hAnsi="Times New Roman" w:cs="Times New Roman"/>
+        </w:rPr>
+        <w:t>();</w:t>
+      </w:r>
+    </w:p>
+    <w:p>
+      <w:pPr>
+        <w:rPr>
+          <w:rFonts w:ascii="Times New Roman" w:hAnsi="Times New Roman" w:cs="Times New Roman"/>
+        </w:rPr>
+      </w:pPr>
+      <w:r>
+        <w:rPr>
+          <w:rFonts w:ascii="Times New Roman" w:hAnsi="Times New Roman" w:cs="Times New Roman"/>
+        </w:rPr>
+        <w:t xml:space="preserve">        </w:t>
+      </w:r>
+      <w:proofErr w:type="spellStart"/>
+      <w:r>
+        <w:rPr>
+          <w:rFonts w:ascii="Times New Roman" w:hAnsi="Times New Roman" w:cs="Times New Roman"/>
+        </w:rPr>
+        <w:t>pdfDoc.open</w:t>
+      </w:r>
+      <w:proofErr w:type="spellEnd"/>
+      <w:r>
+        <w:rPr>
+          <w:rFonts w:ascii="Times New Roman" w:hAnsi="Times New Roman" w:cs="Times New Roman"/>
+        </w:rPr>
+        <w:t>();</w:t>
+      </w:r>
+    </w:p>
+    <w:p>
+      <w:pPr>
+        <w:rPr>
+          <w:rFonts w:ascii="Times New Roman" w:hAnsi="Times New Roman" w:cs="Times New Roman"/>
+        </w:rPr>
+      </w:pPr>
+    </w:p>
+    <w:p>
+      <w:pPr>
+        <w:rPr>
+          <w:rFonts w:ascii="Times New Roman" w:hAnsi="Times New Roman" w:cs="Times New Roman"/>
+        </w:rPr>
+      </w:pPr>
+      <w:r>
+        <w:rPr>
+          <w:rFonts w:ascii="Times New Roman" w:hAnsi="Times New Roman" w:cs="Times New Roman"/>
+        </w:rPr>
+        <w:t xml:space="preserve">        </w:t>
+      </w:r>
+      <w:proofErr w:type="spellStart"/>
+      <w:r>
+        <w:rPr>
+          <w:rFonts w:ascii="Times New Roman" w:hAnsi="Times New Roman" w:cs="Times New Roman"/>
+        </w:rPr>
+        <w:t>DocumentFactory</w:t>
+      </w:r>
+      <w:proofErr w:type="spellEnd"/>
+      <w:r>
+        <w:rPr>
+          <w:rFonts w:ascii="Times New Roman" w:hAnsi="Times New Roman" w:cs="Times New Roman"/>
+        </w:rPr>
+        <w:t xml:space="preserve"> </w:t>
+      </w:r>
+      <w:proofErr w:type="spellStart"/>
+      <w:r>
+        <w:rPr>
+          <w:rFonts w:ascii="Times New Roman" w:hAnsi="Times New Roman" w:cs="Times New Roman"/>
+        </w:rPr>
+        <w:t>excelFactory</w:t>
+      </w:r>
+      <w:proofErr w:type="spellEnd"/>
+      <w:r>
+        <w:rPr>
+          <w:rFonts w:ascii="Times New Roman" w:hAnsi="Times New Roman" w:cs="Times New Roman"/>
+        </w:rPr>
+        <w:t xml:space="preserve"> = new </w:t>
+      </w:r>
+      <w:proofErr w:type="spellStart"/>
+      <w:r>
+        <w:rPr>
+          <w:rFonts w:ascii="Times New Roman" w:hAnsi="Times New Roman" w:cs="Times New Roman"/>
+        </w:rPr>
+        <w:t>ExcelDocumentFactory</w:t>
+      </w:r>
+      <w:proofErr w:type="spellEnd"/>
+      <w:r>
+        <w:rPr>
+          <w:rFonts w:ascii="Times New Roman" w:hAnsi="Times New Roman" w:cs="Times New Roman"/>
+        </w:rPr>
+        <w:t>();</w:t>
+      </w:r>
+    </w:p>
+    <w:p>
+      <w:pPr>
+        <w:rPr>
+          <w:rFonts w:ascii="Times New Roman" w:hAnsi="Times New Roman" w:cs="Times New Roman"/>
+        </w:rPr>
+      </w:pPr>
+      <w:r>
+        <w:rPr>
+          <w:rFonts w:ascii="Times New Roman" w:hAnsi="Times New Roman" w:cs="Times New Roman"/>
+        </w:rPr>
+        <w:t xml:space="preserve">        Document </w:t>
+      </w:r>
+      <w:proofErr w:type="spellStart"/>
+      <w:r>
+        <w:rPr>
+          <w:rFonts w:ascii="Times New Roman" w:hAnsi="Times New Roman" w:cs="Times New Roman"/>
+        </w:rPr>
+        <w:t>excelDoc</w:t>
+      </w:r>
+      <w:proofErr w:type="spellEnd"/>
+      <w:r>
+        <w:rPr>
+          <w:rFonts w:ascii="Times New Roman" w:hAnsi="Times New Roman" w:cs="Times New Roman"/>
+        </w:rPr>
+        <w:t xml:space="preserve"> = </w:t>
+      </w:r>
+      <w:proofErr w:type="spellStart"/>
+      <w:r>
+        <w:rPr>
+          <w:rFonts w:ascii="Times New Roman" w:hAnsi="Times New Roman" w:cs="Times New Roman"/>
+        </w:rPr>
+        <w:t>excelFactory.createDocument</w:t>
+      </w:r>
+      <w:proofErr w:type="spellEnd"/>
+      <w:r>
+        <w:rPr>
+          <w:rFonts w:ascii="Times New Roman" w:hAnsi="Times New Roman" w:cs="Times New Roman"/>
+        </w:rPr>
+        <w:t>();</w:t>
+      </w:r>
+    </w:p>
+    <w:p>
+      <w:pPr>
+        <w:rPr>
+          <w:rFonts w:ascii="Times New Roman" w:hAnsi="Times New Roman" w:cs="Times New Roman"/>
+        </w:rPr>
+      </w:pPr>
+      <w:r>
+        <w:rPr>
+          <w:rFonts w:ascii="Times New Roman" w:hAnsi="Times New Roman" w:cs="Times New Roman"/>
+        </w:rPr>
+        <w:t xml:space="preserve">        </w:t>
+      </w:r>
+      <w:proofErr w:type="spellStart"/>
+      <w:r>
+        <w:rPr>
+          <w:rFonts w:ascii="Times New Roman" w:hAnsi="Times New Roman" w:cs="Times New Roman"/>
+        </w:rPr>
+        <w:t>excelDoc.open</w:t>
+      </w:r>
+      <w:proofErr w:type="spellEnd"/>
+      <w:r>
+        <w:rPr>
+          <w:rFonts w:ascii="Times New Roman" w:hAnsi="Times New Roman" w:cs="Times New Roman"/>
+        </w:rPr>
+        <w:t>();</w:t>
+      </w:r>
     </w:p>
     <w:p>
       <w:pPr>
@@ -3569,6 +3694,27 @@
       <w:pPr>
         <w:rPr>
           <w:rFonts w:ascii="Times New Roman" w:hAnsi="Times New Roman" w:cs="Times New Roman"/>
+        </w:rPr>
+      </w:pPr>
+    </w:p>
+    <w:p>
+      <w:pPr>
+        <w:rPr>
+          <w:rFonts w:ascii="Times New Roman" w:hAnsi="Times New Roman" w:cs="Times New Roman"/>
+        </w:rPr>
+      </w:pPr>
+    </w:p>
+    <w:p>
+      <w:pPr>
+        <w:rPr>
+          <w:rFonts w:ascii="Times New Roman" w:hAnsi="Times New Roman" w:cs="Times New Roman"/>
+        </w:rPr>
+      </w:pPr>
+    </w:p>
+    <w:p>
+      <w:pPr>
+        <w:rPr>
+          <w:rFonts w:ascii="Times New Roman" w:hAnsi="Times New Roman" w:cs="Times New Roman"/>
           <w:b/>
           <w:bCs/>
           <w:u w:val="single"/>
@@ -3581,640 +3727,24 @@
           <w:bCs/>
           <w:u w:val="single"/>
         </w:rPr>
-        <w:t>FactoryPatternTest</w:t>
-      </w:r>
-      <w:r>
+        <w:t>Output:</w:t>
+      </w:r>
+    </w:p>
+    <w:p>
+      <w:pPr>
         <w:rPr>
           <w:rFonts w:ascii="Times New Roman" w:hAnsi="Times New Roman" w:cs="Times New Roman"/>
           <w:b/>
           <w:bCs/>
           <w:u w:val="single"/>
         </w:rPr>
-        <w:t>.java</w:t>
-      </w:r>
-      <w:r>
-        <w:rPr>
-          <w:rFonts w:ascii="Times New Roman" w:hAnsi="Times New Roman" w:cs="Times New Roman"/>
-          <w:b/>
-          <w:bCs/>
-          <w:u w:val="single"/>
-        </w:rPr>
-        <w:t>:</w:t>
-      </w:r>
-    </w:p>
-    <w:p>
-      <w:pPr>
-        <w:rPr>
-          <w:rFonts w:ascii="Times New Roman" w:hAnsi="Times New Roman" w:cs="Times New Roman"/>
-        </w:rPr>
-      </w:pPr>
-      <w:r>
-        <w:rPr>
-          <w:rFonts w:ascii="Times New Roman" w:hAnsi="Times New Roman" w:cs="Times New Roman"/>
-        </w:rPr>
-        <w:t xml:space="preserve">package </w:t>
-      </w:r>
-      <w:proofErr w:type="gramStart"/>
-      <w:r>
-        <w:rPr>
-          <w:rFonts w:ascii="Times New Roman" w:hAnsi="Times New Roman" w:cs="Times New Roman"/>
-        </w:rPr>
-        <w:t>week1;</w:t>
-      </w:r>
-      <w:proofErr w:type="gramEnd"/>
-    </w:p>
-    <w:p>
-      <w:pPr>
-        <w:rPr>
-          <w:rFonts w:ascii="Times New Roman" w:hAnsi="Times New Roman" w:cs="Times New Roman"/>
-        </w:rPr>
-      </w:pPr>
-    </w:p>
-    <w:p>
-      <w:pPr>
-        <w:rPr>
-          <w:rFonts w:ascii="Times New Roman" w:hAnsi="Times New Roman" w:cs="Times New Roman"/>
-        </w:rPr>
-      </w:pPr>
-      <w:r>
-        <w:rPr>
-          <w:rFonts w:ascii="Times New Roman" w:hAnsi="Times New Roman" w:cs="Times New Roman"/>
-        </w:rPr>
-        <w:t xml:space="preserve">public class </w:t>
-      </w:r>
-      <w:proofErr w:type="spellStart"/>
-      <w:r>
-        <w:rPr>
-          <w:rFonts w:ascii="Times New Roman" w:hAnsi="Times New Roman" w:cs="Times New Roman"/>
-        </w:rPr>
-        <w:t>FactoryPatternTest</w:t>
-      </w:r>
-      <w:proofErr w:type="spellEnd"/>
-      <w:r>
-        <w:rPr>
-          <w:rFonts w:ascii="Times New Roman" w:hAnsi="Times New Roman" w:cs="Times New Roman"/>
-        </w:rPr>
-        <w:t xml:space="preserve"> {</w:t>
-      </w:r>
-    </w:p>
-    <w:p>
-      <w:pPr>
-        <w:rPr>
-          <w:rFonts w:ascii="Times New Roman" w:hAnsi="Times New Roman" w:cs="Times New Roman"/>
-        </w:rPr>
-      </w:pPr>
-      <w:r>
-        <w:rPr>
-          <w:rFonts w:ascii="Times New Roman" w:hAnsi="Times New Roman" w:cs="Times New Roman"/>
-        </w:rPr>
-        <w:t xml:space="preserve">    public static void </w:t>
-      </w:r>
-      <w:proofErr w:type="gramStart"/>
-      <w:r>
-        <w:rPr>
-          <w:rFonts w:ascii="Times New Roman" w:hAnsi="Times New Roman" w:cs="Times New Roman"/>
-        </w:rPr>
-        <w:t>main(String[</w:t>
-      </w:r>
-      <w:proofErr w:type="gramEnd"/>
-      <w:r>
-        <w:rPr>
-          <w:rFonts w:ascii="Times New Roman" w:hAnsi="Times New Roman" w:cs="Times New Roman"/>
-        </w:rPr>
-        <w:t xml:space="preserve">] </w:t>
-      </w:r>
-      <w:proofErr w:type="spellStart"/>
-      <w:r>
-        <w:rPr>
-          <w:rFonts w:ascii="Times New Roman" w:hAnsi="Times New Roman" w:cs="Times New Roman"/>
-        </w:rPr>
-        <w:t>args</w:t>
-      </w:r>
-      <w:proofErr w:type="spellEnd"/>
-      <w:r>
-        <w:rPr>
-          <w:rFonts w:ascii="Times New Roman" w:hAnsi="Times New Roman" w:cs="Times New Roman"/>
-        </w:rPr>
-        <w:t>) {</w:t>
-      </w:r>
-    </w:p>
-    <w:p>
-      <w:pPr>
-        <w:rPr>
-          <w:rFonts w:ascii="Times New Roman" w:hAnsi="Times New Roman" w:cs="Times New Roman"/>
-        </w:rPr>
-      </w:pPr>
-      <w:r>
-        <w:rPr>
-          <w:rFonts w:ascii="Times New Roman" w:hAnsi="Times New Roman" w:cs="Times New Roman"/>
-        </w:rPr>
-        <w:t xml:space="preserve">        </w:t>
-      </w:r>
-      <w:proofErr w:type="spellStart"/>
-      <w:r>
-        <w:rPr>
-          <w:rFonts w:ascii="Times New Roman" w:hAnsi="Times New Roman" w:cs="Times New Roman"/>
-        </w:rPr>
-        <w:t>DocumentFactory</w:t>
-      </w:r>
-      <w:proofErr w:type="spellEnd"/>
-      <w:r>
-        <w:rPr>
-          <w:rFonts w:ascii="Times New Roman" w:hAnsi="Times New Roman" w:cs="Times New Roman"/>
-        </w:rPr>
-        <w:t xml:space="preserve"> </w:t>
-      </w:r>
-      <w:proofErr w:type="spellStart"/>
-      <w:r>
-        <w:rPr>
-          <w:rFonts w:ascii="Times New Roman" w:hAnsi="Times New Roman" w:cs="Times New Roman"/>
-        </w:rPr>
-        <w:t>wordFactory</w:t>
-      </w:r>
-      <w:proofErr w:type="spellEnd"/>
-      <w:r>
-        <w:rPr>
-          <w:rFonts w:ascii="Times New Roman" w:hAnsi="Times New Roman" w:cs="Times New Roman"/>
-        </w:rPr>
-        <w:t xml:space="preserve"> = new </w:t>
-      </w:r>
-      <w:proofErr w:type="spellStart"/>
-      <w:proofErr w:type="gramStart"/>
-      <w:r>
-        <w:rPr>
-          <w:rFonts w:ascii="Times New Roman" w:hAnsi="Times New Roman" w:cs="Times New Roman"/>
-        </w:rPr>
-        <w:t>WordDocumentFactory</w:t>
-      </w:r>
-      <w:proofErr w:type="spellEnd"/>
-      <w:r>
-        <w:rPr>
-          <w:rFonts w:ascii="Times New Roman" w:hAnsi="Times New Roman" w:cs="Times New Roman"/>
-        </w:rPr>
-        <w:t>();</w:t>
-      </w:r>
-      <w:proofErr w:type="gramEnd"/>
-    </w:p>
-    <w:p>
-      <w:pPr>
-        <w:rPr>
-          <w:rFonts w:ascii="Times New Roman" w:hAnsi="Times New Roman" w:cs="Times New Roman"/>
-        </w:rPr>
-      </w:pPr>
-      <w:r>
-        <w:rPr>
-          <w:rFonts w:ascii="Times New Roman" w:hAnsi="Times New Roman" w:cs="Times New Roman"/>
-        </w:rPr>
-        <w:t xml:space="preserve">        Document </w:t>
-      </w:r>
-      <w:proofErr w:type="spellStart"/>
-      <w:r>
-        <w:rPr>
-          <w:rFonts w:ascii="Times New Roman" w:hAnsi="Times New Roman" w:cs="Times New Roman"/>
-        </w:rPr>
-        <w:t>wordDoc</w:t>
-      </w:r>
-      <w:proofErr w:type="spellEnd"/>
-      <w:r>
-        <w:rPr>
-          <w:rFonts w:ascii="Times New Roman" w:hAnsi="Times New Roman" w:cs="Times New Roman"/>
-        </w:rPr>
-        <w:t xml:space="preserve"> = </w:t>
-      </w:r>
-      <w:proofErr w:type="spellStart"/>
-      <w:r>
-        <w:rPr>
-          <w:rFonts w:ascii="Times New Roman" w:hAnsi="Times New Roman" w:cs="Times New Roman"/>
-        </w:rPr>
-        <w:t>wordFactory.createDocument</w:t>
-      </w:r>
-      <w:proofErr w:type="spellEnd"/>
-      <w:r>
-        <w:rPr>
-          <w:rFonts w:ascii="Times New Roman" w:hAnsi="Times New Roman" w:cs="Times New Roman"/>
-        </w:rPr>
-        <w:t>(</w:t>
-      </w:r>
-      <w:proofErr w:type="gramStart"/>
-      <w:r>
-        <w:rPr>
-          <w:rFonts w:ascii="Times New Roman" w:hAnsi="Times New Roman" w:cs="Times New Roman"/>
-        </w:rPr>
-        <w:t>);</w:t>
-      </w:r>
-      <w:proofErr w:type="gramEnd"/>
-    </w:p>
-    <w:p>
-      <w:pPr>
-        <w:rPr>
-          <w:rFonts w:ascii="Times New Roman" w:hAnsi="Times New Roman" w:cs="Times New Roman"/>
-        </w:rPr>
-      </w:pPr>
-      <w:r>
-        <w:rPr>
-          <w:rFonts w:ascii="Times New Roman" w:hAnsi="Times New Roman" w:cs="Times New Roman"/>
-        </w:rPr>
-        <w:t xml:space="preserve">        </w:t>
-      </w:r>
-      <w:proofErr w:type="spellStart"/>
-      <w:r>
-        <w:rPr>
-          <w:rFonts w:ascii="Times New Roman" w:hAnsi="Times New Roman" w:cs="Times New Roman"/>
-        </w:rPr>
-        <w:t>wordDoc.open</w:t>
-      </w:r>
-      <w:proofErr w:type="spellEnd"/>
-      <w:r>
-        <w:rPr>
-          <w:rFonts w:ascii="Times New Roman" w:hAnsi="Times New Roman" w:cs="Times New Roman"/>
-        </w:rPr>
-        <w:t>(</w:t>
-      </w:r>
-      <w:proofErr w:type="gramStart"/>
-      <w:r>
-        <w:rPr>
-          <w:rFonts w:ascii="Times New Roman" w:hAnsi="Times New Roman" w:cs="Times New Roman"/>
-        </w:rPr>
-        <w:t>);</w:t>
-      </w:r>
-      <w:proofErr w:type="gramEnd"/>
-    </w:p>
-    <w:p>
-      <w:pPr>
-        <w:rPr>
-          <w:rFonts w:ascii="Times New Roman" w:hAnsi="Times New Roman" w:cs="Times New Roman"/>
-        </w:rPr>
-      </w:pPr>
-    </w:p>
-    <w:p>
-      <w:pPr>
-        <w:rPr>
-          <w:rFonts w:ascii="Times New Roman" w:hAnsi="Times New Roman" w:cs="Times New Roman"/>
-        </w:rPr>
-      </w:pPr>
-      <w:r>
-        <w:rPr>
-          <w:rFonts w:ascii="Times New Roman" w:hAnsi="Times New Roman" w:cs="Times New Roman"/>
-        </w:rPr>
-        <w:t xml:space="preserve">        </w:t>
-      </w:r>
-      <w:proofErr w:type="spellStart"/>
-      <w:r>
-        <w:rPr>
-          <w:rFonts w:ascii="Times New Roman" w:hAnsi="Times New Roman" w:cs="Times New Roman"/>
-        </w:rPr>
-        <w:t>DocumentFactory</w:t>
-      </w:r>
-      <w:proofErr w:type="spellEnd"/>
-      <w:r>
-        <w:rPr>
-          <w:rFonts w:ascii="Times New Roman" w:hAnsi="Times New Roman" w:cs="Times New Roman"/>
-        </w:rPr>
-        <w:t xml:space="preserve"> </w:t>
-      </w:r>
-      <w:proofErr w:type="spellStart"/>
-      <w:r>
-        <w:rPr>
-          <w:rFonts w:ascii="Times New Roman" w:hAnsi="Times New Roman" w:cs="Times New Roman"/>
-        </w:rPr>
-        <w:t>pdfFactory</w:t>
-      </w:r>
-      <w:proofErr w:type="spellEnd"/>
-      <w:r>
-        <w:rPr>
-          <w:rFonts w:ascii="Times New Roman" w:hAnsi="Times New Roman" w:cs="Times New Roman"/>
-        </w:rPr>
-        <w:t xml:space="preserve"> = new </w:t>
-      </w:r>
-      <w:proofErr w:type="spellStart"/>
-      <w:proofErr w:type="gramStart"/>
-      <w:r>
-        <w:rPr>
-          <w:rFonts w:ascii="Times New Roman" w:hAnsi="Times New Roman" w:cs="Times New Roman"/>
-        </w:rPr>
-        <w:t>PdfDocumentFactory</w:t>
-      </w:r>
-      <w:proofErr w:type="spellEnd"/>
-      <w:r>
-        <w:rPr>
-          <w:rFonts w:ascii="Times New Roman" w:hAnsi="Times New Roman" w:cs="Times New Roman"/>
-        </w:rPr>
-        <w:t>();</w:t>
-      </w:r>
-      <w:proofErr w:type="gramEnd"/>
-    </w:p>
-    <w:p>
-      <w:pPr>
-        <w:rPr>
-          <w:rFonts w:ascii="Times New Roman" w:hAnsi="Times New Roman" w:cs="Times New Roman"/>
-        </w:rPr>
-      </w:pPr>
-      <w:r>
-        <w:rPr>
-          <w:rFonts w:ascii="Times New Roman" w:hAnsi="Times New Roman" w:cs="Times New Roman"/>
-        </w:rPr>
-        <w:t xml:space="preserve">        Document </w:t>
-      </w:r>
-      <w:proofErr w:type="spellStart"/>
-      <w:r>
-        <w:rPr>
-          <w:rFonts w:ascii="Times New Roman" w:hAnsi="Times New Roman" w:cs="Times New Roman"/>
-        </w:rPr>
-        <w:t>pdfDoc</w:t>
-      </w:r>
-      <w:proofErr w:type="spellEnd"/>
-      <w:r>
-        <w:rPr>
-          <w:rFonts w:ascii="Times New Roman" w:hAnsi="Times New Roman" w:cs="Times New Roman"/>
-        </w:rPr>
-        <w:t xml:space="preserve"> = </w:t>
-      </w:r>
-      <w:proofErr w:type="spellStart"/>
-      <w:r>
-        <w:rPr>
-          <w:rFonts w:ascii="Times New Roman" w:hAnsi="Times New Roman" w:cs="Times New Roman"/>
-        </w:rPr>
-        <w:t>pdfFactory.createDocument</w:t>
-      </w:r>
-      <w:proofErr w:type="spellEnd"/>
-      <w:r>
-        <w:rPr>
-          <w:rFonts w:ascii="Times New Roman" w:hAnsi="Times New Roman" w:cs="Times New Roman"/>
-        </w:rPr>
-        <w:t>(</w:t>
-      </w:r>
-      <w:proofErr w:type="gramStart"/>
-      <w:r>
-        <w:rPr>
-          <w:rFonts w:ascii="Times New Roman" w:hAnsi="Times New Roman" w:cs="Times New Roman"/>
-        </w:rPr>
-        <w:t>);</w:t>
-      </w:r>
-      <w:proofErr w:type="gramEnd"/>
-    </w:p>
-    <w:p>
-      <w:pPr>
-        <w:rPr>
-          <w:rFonts w:ascii="Times New Roman" w:hAnsi="Times New Roman" w:cs="Times New Roman"/>
-        </w:rPr>
-      </w:pPr>
-      <w:r>
-        <w:rPr>
-          <w:rFonts w:ascii="Times New Roman" w:hAnsi="Times New Roman" w:cs="Times New Roman"/>
-        </w:rPr>
-        <w:t xml:space="preserve">        </w:t>
-      </w:r>
-      <w:proofErr w:type="spellStart"/>
-      <w:r>
-        <w:rPr>
-          <w:rFonts w:ascii="Times New Roman" w:hAnsi="Times New Roman" w:cs="Times New Roman"/>
-        </w:rPr>
-        <w:t>pdfDoc.open</w:t>
-      </w:r>
-      <w:proofErr w:type="spellEnd"/>
-      <w:r>
-        <w:rPr>
-          <w:rFonts w:ascii="Times New Roman" w:hAnsi="Times New Roman" w:cs="Times New Roman"/>
-        </w:rPr>
-        <w:t>(</w:t>
-      </w:r>
-      <w:proofErr w:type="gramStart"/>
-      <w:r>
-        <w:rPr>
-          <w:rFonts w:ascii="Times New Roman" w:hAnsi="Times New Roman" w:cs="Times New Roman"/>
-        </w:rPr>
-        <w:t>);</w:t>
-      </w:r>
-      <w:proofErr w:type="gramEnd"/>
-    </w:p>
-    <w:p>
-      <w:pPr>
-        <w:rPr>
-          <w:rFonts w:ascii="Times New Roman" w:hAnsi="Times New Roman" w:cs="Times New Roman"/>
-        </w:rPr>
-      </w:pPr>
-    </w:p>
-    <w:p>
-      <w:pPr>
-        <w:rPr>
-          <w:rFonts w:ascii="Times New Roman" w:hAnsi="Times New Roman" w:cs="Times New Roman"/>
-        </w:rPr>
-      </w:pPr>
-      <w:r>
-        <w:rPr>
-          <w:rFonts w:ascii="Times New Roman" w:hAnsi="Times New Roman" w:cs="Times New Roman"/>
-        </w:rPr>
-        <w:t xml:space="preserve">        </w:t>
-      </w:r>
-      <w:proofErr w:type="spellStart"/>
-      <w:r>
-        <w:rPr>
-          <w:rFonts w:ascii="Times New Roman" w:hAnsi="Times New Roman" w:cs="Times New Roman"/>
-        </w:rPr>
-        <w:t>DocumentFactory</w:t>
-      </w:r>
-      <w:proofErr w:type="spellEnd"/>
-      <w:r>
-        <w:rPr>
-          <w:rFonts w:ascii="Times New Roman" w:hAnsi="Times New Roman" w:cs="Times New Roman"/>
-        </w:rPr>
-        <w:t xml:space="preserve"> </w:t>
-      </w:r>
-      <w:proofErr w:type="spellStart"/>
-      <w:r>
-        <w:rPr>
-          <w:rFonts w:ascii="Times New Roman" w:hAnsi="Times New Roman" w:cs="Times New Roman"/>
-        </w:rPr>
-        <w:t>excelFactory</w:t>
-      </w:r>
-      <w:proofErr w:type="spellEnd"/>
-      <w:r>
-        <w:rPr>
-          <w:rFonts w:ascii="Times New Roman" w:hAnsi="Times New Roman" w:cs="Times New Roman"/>
-        </w:rPr>
-        <w:t xml:space="preserve"> = new </w:t>
-      </w:r>
-      <w:proofErr w:type="spellStart"/>
-      <w:proofErr w:type="gramStart"/>
-      <w:r>
-        <w:rPr>
-          <w:rFonts w:ascii="Times New Roman" w:hAnsi="Times New Roman" w:cs="Times New Roman"/>
-        </w:rPr>
-        <w:t>ExcelDocumentFactory</w:t>
-      </w:r>
-      <w:proofErr w:type="spellEnd"/>
-      <w:r>
-        <w:rPr>
-          <w:rFonts w:ascii="Times New Roman" w:hAnsi="Times New Roman" w:cs="Times New Roman"/>
-        </w:rPr>
-        <w:t>();</w:t>
-      </w:r>
-      <w:proofErr w:type="gramEnd"/>
-    </w:p>
-    <w:p>
-      <w:pPr>
-        <w:rPr>
-          <w:rFonts w:ascii="Times New Roman" w:hAnsi="Times New Roman" w:cs="Times New Roman"/>
-        </w:rPr>
-      </w:pPr>
-      <w:r>
-        <w:rPr>
-          <w:rFonts w:ascii="Times New Roman" w:hAnsi="Times New Roman" w:cs="Times New Roman"/>
-        </w:rPr>
-        <w:t xml:space="preserve">        Document </w:t>
-      </w:r>
-      <w:proofErr w:type="spellStart"/>
-      <w:r>
-        <w:rPr>
-          <w:rFonts w:ascii="Times New Roman" w:hAnsi="Times New Roman" w:cs="Times New Roman"/>
-        </w:rPr>
-        <w:t>excelDoc</w:t>
-      </w:r>
-      <w:proofErr w:type="spellEnd"/>
-      <w:r>
-        <w:rPr>
-          <w:rFonts w:ascii="Times New Roman" w:hAnsi="Times New Roman" w:cs="Times New Roman"/>
-        </w:rPr>
-        <w:t xml:space="preserve"> = </w:t>
-      </w:r>
-      <w:proofErr w:type="spellStart"/>
-      <w:r>
-        <w:rPr>
-          <w:rFonts w:ascii="Times New Roman" w:hAnsi="Times New Roman" w:cs="Times New Roman"/>
-        </w:rPr>
-        <w:t>excelFactory.createDocument</w:t>
-      </w:r>
-      <w:proofErr w:type="spellEnd"/>
-      <w:r>
-        <w:rPr>
-          <w:rFonts w:ascii="Times New Roman" w:hAnsi="Times New Roman" w:cs="Times New Roman"/>
-        </w:rPr>
-        <w:t>(</w:t>
-      </w:r>
-      <w:proofErr w:type="gramStart"/>
-      <w:r>
-        <w:rPr>
-          <w:rFonts w:ascii="Times New Roman" w:hAnsi="Times New Roman" w:cs="Times New Roman"/>
-        </w:rPr>
-        <w:t>);</w:t>
-      </w:r>
-      <w:proofErr w:type="gramEnd"/>
-    </w:p>
-    <w:p>
-      <w:pPr>
-        <w:rPr>
-          <w:rFonts w:ascii="Times New Roman" w:hAnsi="Times New Roman" w:cs="Times New Roman"/>
-        </w:rPr>
-      </w:pPr>
-      <w:r>
-        <w:rPr>
-          <w:rFonts w:ascii="Times New Roman" w:hAnsi="Times New Roman" w:cs="Times New Roman"/>
-        </w:rPr>
-        <w:t xml:space="preserve">        </w:t>
-      </w:r>
-      <w:proofErr w:type="spellStart"/>
-      <w:r>
-        <w:rPr>
-          <w:rFonts w:ascii="Times New Roman" w:hAnsi="Times New Roman" w:cs="Times New Roman"/>
-        </w:rPr>
-        <w:t>excelDoc.open</w:t>
-      </w:r>
-      <w:proofErr w:type="spellEnd"/>
-      <w:r>
-        <w:rPr>
-          <w:rFonts w:ascii="Times New Roman" w:hAnsi="Times New Roman" w:cs="Times New Roman"/>
-        </w:rPr>
-        <w:t>(</w:t>
-      </w:r>
-      <w:proofErr w:type="gramStart"/>
-      <w:r>
-        <w:rPr>
-          <w:rFonts w:ascii="Times New Roman" w:hAnsi="Times New Roman" w:cs="Times New Roman"/>
-        </w:rPr>
-        <w:t>);</w:t>
-      </w:r>
-      <w:proofErr w:type="gramEnd"/>
-    </w:p>
-    <w:p>
-      <w:pPr>
-        <w:rPr>
-          <w:rFonts w:ascii="Times New Roman" w:hAnsi="Times New Roman" w:cs="Times New Roman"/>
-        </w:rPr>
-      </w:pPr>
-      <w:r>
-        <w:rPr>
-          <w:rFonts w:ascii="Times New Roman" w:hAnsi="Times New Roman" w:cs="Times New Roman"/>
-        </w:rPr>
-        <w:t xml:space="preserve">    }</w:t>
-      </w:r>
-    </w:p>
-    <w:p>
-      <w:pPr>
-        <w:rPr>
-          <w:rFonts w:ascii="Times New Roman" w:hAnsi="Times New Roman" w:cs="Times New Roman"/>
-        </w:rPr>
-      </w:pPr>
-      <w:r>
-        <w:rPr>
-          <w:rFonts w:ascii="Times New Roman" w:hAnsi="Times New Roman" w:cs="Times New Roman"/>
-        </w:rPr>
-        <w:t>}</w:t>
-      </w:r>
-    </w:p>
-    <w:p>
-      <w:pPr>
-        <w:rPr>
-          <w:rFonts w:ascii="Times New Roman" w:hAnsi="Times New Roman" w:cs="Times New Roman"/>
-        </w:rPr>
-      </w:pPr>
-    </w:p>
-    <w:p>
-      <w:pPr>
-        <w:rPr>
-          <w:rFonts w:ascii="Times New Roman" w:hAnsi="Times New Roman" w:cs="Times New Roman"/>
-        </w:rPr>
-      </w:pPr>
-    </w:p>
-    <w:p>
-      <w:pPr>
-        <w:rPr>
-          <w:rFonts w:ascii="Times New Roman" w:hAnsi="Times New Roman" w:cs="Times New Roman"/>
-        </w:rPr>
-      </w:pPr>
-    </w:p>
-    <w:p>
-      <w:pPr>
-        <w:rPr>
-          <w:rFonts w:ascii="Times New Roman" w:hAnsi="Times New Roman" w:cs="Times New Roman"/>
-          <w:b/>
-          <w:bCs/>
-          <w:u w:val="single"/>
-        </w:rPr>
-      </w:pPr>
-      <w:r>
-        <w:rPr>
-          <w:rFonts w:ascii="Times New Roman" w:hAnsi="Times New Roman" w:cs="Times New Roman"/>
-          <w:b/>
-          <w:bCs/>
-          <w:u w:val="single"/>
-        </w:rPr>
-        <w:t>Output:</w:t>
-      </w:r>
-    </w:p>
-    <w:p>
-      <w:pPr>
-        <w:rPr>
-          <w:rFonts w:ascii="Times New Roman" w:hAnsi="Times New Roman" w:cs="Times New Roman"/>
-          <w:b/>
-          <w:bCs/>
-          <w:u w:val="single"/>
-        </w:rPr>
-      </w:pPr>
-      <w:r>
-        <w:rPr>
-          <w:rFonts w:ascii="Times New Roman" w:hAnsi="Times New Roman" w:cs="Times New Roman"/>
-          <w:b/>
-          <w:bCs/>
+      </w:pPr>
+      <w:r>
+        <w:rPr>
+          <w:rFonts w:ascii="Times New Roman" w:hAnsi="Times New Roman" w:cs="Times New Roman"/>
+          <w:b/>
+          <w:bCs/>
+          <w:noProof/>
           <w:u w:val="single"/>
         </w:rPr>
         <w:drawing>
@@ -4631,6 +4161,95 @@
           <w:tab w:val="num" w:pos="6480"/>
         </w:tabs>
         <w:ind w:left="6480" w:hanging="360"/>
+      </w:pPr>
+    </w:lvl>
+  </w:abstractNum>
+  <w:abstractNum w:abstractNumId="2" w15:restartNumberingAfterBreak="0">
+    <w:nsid w:val="66603918"/>
+    <w:multiLevelType w:val="hybridMultilevel"/>
+    <w:tmpl w:val="6D282CE2"/>
+    <w:lvl w:ilvl="0" w:tplc="40090011">
+      <w:start w:val="1"/>
+      <w:numFmt w:val="decimal"/>
+      <w:lvlText w:val="%1)"/>
+      <w:lvlJc w:val="left"/>
+      <w:pPr>
+        <w:ind w:left="720" w:hanging="360"/>
+      </w:pPr>
+      <w:rPr>
+        <w:rFonts w:hint="default"/>
+      </w:rPr>
+    </w:lvl>
+    <w:lvl w:ilvl="1" w:tplc="40090019" w:tentative="1">
+      <w:start w:val="1"/>
+      <w:numFmt w:val="lowerLetter"/>
+      <w:lvlText w:val="%2."/>
+      <w:lvlJc w:val="left"/>
+      <w:pPr>
+        <w:ind w:left="1440" w:hanging="360"/>
+      </w:pPr>
+    </w:lvl>
+    <w:lvl w:ilvl="2" w:tplc="4009001B" w:tentative="1">
+      <w:start w:val="1"/>
+      <w:numFmt w:val="lowerRoman"/>
+      <w:lvlText w:val="%3."/>
+      <w:lvlJc w:val="right"/>
+      <w:pPr>
+        <w:ind w:left="2160" w:hanging="180"/>
+      </w:pPr>
+    </w:lvl>
+    <w:lvl w:ilvl="3" w:tplc="4009000F" w:tentative="1">
+      <w:start w:val="1"/>
+      <w:numFmt w:val="decimal"/>
+      <w:lvlText w:val="%4."/>
+      <w:lvlJc w:val="left"/>
+      <w:pPr>
+        <w:ind w:left="2880" w:hanging="360"/>
+      </w:pPr>
+    </w:lvl>
+    <w:lvl w:ilvl="4" w:tplc="40090019" w:tentative="1">
+      <w:start w:val="1"/>
+      <w:numFmt w:val="lowerLetter"/>
+      <w:lvlText w:val="%5."/>
+      <w:lvlJc w:val="left"/>
+      <w:pPr>
+        <w:ind w:left="3600" w:hanging="360"/>
+      </w:pPr>
+    </w:lvl>
+    <w:lvl w:ilvl="5" w:tplc="4009001B" w:tentative="1">
+      <w:start w:val="1"/>
+      <w:numFmt w:val="lowerRoman"/>
+      <w:lvlText w:val="%6."/>
+      <w:lvlJc w:val="right"/>
+      <w:pPr>
+        <w:ind w:left="4320" w:hanging="180"/>
+      </w:pPr>
+    </w:lvl>
+    <w:lvl w:ilvl="6" w:tplc="4009000F" w:tentative="1">
+      <w:start w:val="1"/>
+      <w:numFmt w:val="decimal"/>
+      <w:lvlText w:val="%7."/>
+      <w:lvlJc w:val="left"/>
+      <w:pPr>
+        <w:ind w:left="5040" w:hanging="360"/>
+      </w:pPr>
+    </w:lvl>
+    <w:lvl w:ilvl="7" w:tplc="40090019" w:tentative="1">
+      <w:start w:val="1"/>
+      <w:numFmt w:val="lowerLetter"/>
+      <w:lvlText w:val="%8."/>
+      <w:lvlJc w:val="left"/>
+      <w:pPr>
+        <w:ind w:left="5760" w:hanging="360"/>
+      </w:pPr>
+    </w:lvl>
+    <w:lvl w:ilvl="8" w:tplc="4009001B" w:tentative="1">
+      <w:start w:val="1"/>
+      <w:numFmt w:val="lowerRoman"/>
+      <w:lvlText w:val="%9."/>
+      <w:lvlJc w:val="right"/>
+      <w:pPr>
+        <w:ind w:left="6480" w:hanging="180"/>
       </w:pPr>
     </w:lvl>
   </w:abstractNum>
@@ -4689,6 +4308,9 @@
     <w:lvlOverride w:ilvl="8">
       <w:startOverride w:val="1"/>
     </w:lvlOverride>
+  </w:num>
+  <w:num w:numId="3" w16cid:durableId="355932042">
+    <w:abstractNumId w:val="2"/>
   </w:num>
 </w:numbering>
 </file>
@@ -5296,6 +4918,7 @@
   <w:style w:type="character" w:default="1" w:styleId="DefaultParagraphFont">
     <w:name w:val="Default Paragraph Font"/>
     <w:uiPriority w:val="1"/>
+    <w:semiHidden/>
     <w:unhideWhenUsed/>
   </w:style>
   <w:style w:type="table" w:default="1" w:styleId="TableNormal">

</xml_diff>